<commit_message>
Updated project requirements doc
</commit_message>
<xml_diff>
--- a/Project_Requirements.docx
+++ b/Project_Requirements.docx
@@ -5,7 +5,7 @@
     <w:tbl>
       <w:tblPr>
         <w:tblpPr w:leftFromText="180" w:rightFromText="180" w:horzAnchor="page" w:tblpX="286" w:tblpY="-300"/>
-        <w:tblW w:w="15290" w:type="dxa"/>
+        <w:tblW w:w="15291" w:type="dxa"/>
         <w:tblLook w:val="04A0" w:firstRow="1" w:lastRow="0" w:firstColumn="1" w:lastColumn="0" w:noHBand="0" w:noVBand="1"/>
       </w:tblPr>
       <w:tblGrid>
@@ -22,7 +22,7 @@
         </w:trPr>
         <w:tc>
           <w:tcPr>
-            <w:tcW w:w="3001" w:type="dxa"/>
+            <w:tcW w:w="3002" w:type="dxa"/>
             <w:gridSpan w:val="2"/>
             <w:vMerge w:val="restart"/>
             <w:tcBorders>
@@ -208,7 +208,7 @@
         </w:trPr>
         <w:tc>
           <w:tcPr>
-            <w:tcW w:w="3001" w:type="dxa"/>
+            <w:tcW w:w="3002" w:type="dxa"/>
             <w:gridSpan w:val="2"/>
             <w:vMerge/>
             <w:tcBorders>
@@ -389,7 +389,7 @@
         </w:trPr>
         <w:tc>
           <w:tcPr>
-            <w:tcW w:w="3001" w:type="dxa"/>
+            <w:tcW w:w="3002" w:type="dxa"/>
             <w:gridSpan w:val="2"/>
             <w:tcBorders>
               <w:top w:val="single" w:sz="8" w:space="0" w:color="auto"/>
@@ -467,7 +467,7 @@
                 <w:szCs w:val="28"/>
                 <w14:ligatures w14:val="none"/>
               </w:rPr>
-              <w:t> self.guesses</w:t>
+              <w:t>self.guesses</w:t>
             </w:r>
           </w:p>
         </w:tc>
@@ -577,17 +577,6 @@
                 <w14:ligatures w14:val="none"/>
               </w:rPr>
             </w:pPr>
-            <w:r>
-              <w:rPr>
-                <w:rFonts w:ascii="Calibri" w:eastAsia="Times New Roman" w:hAnsi="Calibri" w:cs="Calibri"/>
-                <w:color w:val="000000"/>
-                <w:kern w:val="0"/>
-                <w:sz w:val="28"/>
-                <w:szCs w:val="28"/>
-                <w14:ligatures w14:val="none"/>
-              </w:rPr>
-              <w:t> </w:t>
-            </w:r>
           </w:p>
         </w:tc>
       </w:tr>
@@ -597,7 +586,7 @@
         </w:trPr>
         <w:tc>
           <w:tcPr>
-            <w:tcW w:w="3001" w:type="dxa"/>
+            <w:tcW w:w="3002" w:type="dxa"/>
             <w:gridSpan w:val="2"/>
             <w:tcBorders>
               <w:top w:val="single" w:sz="8" w:space="0" w:color="auto"/>
@@ -785,17 +774,6 @@
                 <w14:ligatures w14:val="none"/>
               </w:rPr>
             </w:pPr>
-            <w:r>
-              <w:rPr>
-                <w:rFonts w:ascii="Calibri" w:eastAsia="Times New Roman" w:hAnsi="Calibri" w:cs="Calibri"/>
-                <w:color w:val="000000"/>
-                <w:kern w:val="0"/>
-                <w:sz w:val="28"/>
-                <w:szCs w:val="28"/>
-                <w14:ligatures w14:val="none"/>
-              </w:rPr>
-              <w:t> </w:t>
-            </w:r>
           </w:p>
         </w:tc>
       </w:tr>
@@ -805,7 +783,7 @@
         </w:trPr>
         <w:tc>
           <w:tcPr>
-            <w:tcW w:w="3001" w:type="dxa"/>
+            <w:tcW w:w="3002" w:type="dxa"/>
             <w:gridSpan w:val="2"/>
             <w:tcBorders>
               <w:top w:val="single" w:sz="8" w:space="0" w:color="auto"/>
@@ -982,17 +960,6 @@
                 <w14:ligatures w14:val="none"/>
               </w:rPr>
             </w:pPr>
-            <w:r>
-              <w:rPr>
-                <w:rFonts w:ascii="Calibri" w:eastAsia="Times New Roman" w:hAnsi="Calibri" w:cs="Calibri"/>
-                <w:color w:val="000000"/>
-                <w:kern w:val="0"/>
-                <w:sz w:val="28"/>
-                <w:szCs w:val="28"/>
-                <w14:ligatures w14:val="none"/>
-              </w:rPr>
-              <w:t> </w:t>
-            </w:r>
           </w:p>
         </w:tc>
       </w:tr>
@@ -1002,7 +969,7 @@
         </w:trPr>
         <w:tc>
           <w:tcPr>
-            <w:tcW w:w="3001" w:type="dxa"/>
+            <w:tcW w:w="3002" w:type="dxa"/>
             <w:gridSpan w:val="2"/>
             <w:tcBorders>
               <w:top w:val="single" w:sz="8" w:space="0" w:color="auto"/>
@@ -1080,19 +1047,6 @@
                 <w:szCs w:val="28"/>
                 <w14:ligatures w14:val="none"/>
               </w:rPr>
-              <w:t> </w:t>
-            </w:r>
-            <w:r>
-              <w:rPr>
-                <w:rFonts w:ascii="Calibri" w:eastAsia="Times New Roman" w:hAnsi="Calibri" w:cs="Calibri"/>
-                <w:i/>
-                <w:iCs/>
-                <w:color w:val="000000"/>
-                <w:kern w:val="0"/>
-                <w:sz w:val="28"/>
-                <w:szCs w:val="28"/>
-                <w14:ligatures w14:val="none"/>
-              </w:rPr>
               <w:t>feedback</w:t>
             </w:r>
           </w:p>
@@ -1203,17 +1157,6 @@
                 <w14:ligatures w14:val="none"/>
               </w:rPr>
             </w:pPr>
-            <w:r>
-              <w:rPr>
-                <w:rFonts w:ascii="Calibri" w:eastAsia="Times New Roman" w:hAnsi="Calibri" w:cs="Calibri"/>
-                <w:color w:val="000000"/>
-                <w:kern w:val="0"/>
-                <w:sz w:val="28"/>
-                <w:szCs w:val="28"/>
-                <w14:ligatures w14:val="none"/>
-              </w:rPr>
-              <w:t> </w:t>
-            </w:r>
           </w:p>
         </w:tc>
       </w:tr>
@@ -1223,7 +1166,7 @@
         </w:trPr>
         <w:tc>
           <w:tcPr>
-            <w:tcW w:w="3001" w:type="dxa"/>
+            <w:tcW w:w="3002" w:type="dxa"/>
             <w:gridSpan w:val="2"/>
             <w:tcBorders>
               <w:top w:val="single" w:sz="8" w:space="0" w:color="auto"/>
@@ -1421,17 +1364,6 @@
                 <w14:ligatures w14:val="none"/>
               </w:rPr>
               <w:t>for loop used to compare words, one char at a time</w:t>
-            </w:r>
-            <w:r>
-              <w:rPr>
-                <w:rFonts w:ascii="Calibri" w:eastAsia="Times New Roman" w:hAnsi="Calibri" w:cs="Calibri"/>
-                <w:color w:val="000000"/>
-                <w:kern w:val="0"/>
-                <w:sz w:val="28"/>
-                <w:szCs w:val="28"/>
-                <w14:ligatures w14:val="none"/>
-              </w:rPr>
-              <w:t> </w:t>
             </w:r>
           </w:p>
         </w:tc>
@@ -1442,7 +1374,7 @@
         </w:trPr>
         <w:tc>
           <w:tcPr>
-            <w:tcW w:w="3001" w:type="dxa"/>
+            <w:tcW w:w="3002" w:type="dxa"/>
             <w:gridSpan w:val="2"/>
             <w:tcBorders>
               <w:top w:val="single" w:sz="8" w:space="0" w:color="auto"/>
@@ -1640,17 +1572,6 @@
                 <w14:ligatures w14:val="none"/>
               </w:rPr>
               <w:t>if statement drives comparison behavior</w:t>
-            </w:r>
-            <w:r>
-              <w:rPr>
-                <w:rFonts w:ascii="Calibri" w:eastAsia="Times New Roman" w:hAnsi="Calibri" w:cs="Calibri"/>
-                <w:color w:val="000000"/>
-                <w:kern w:val="0"/>
-                <w:sz w:val="28"/>
-                <w:szCs w:val="28"/>
-                <w14:ligatures w14:val="none"/>
-              </w:rPr>
-              <w:t> </w:t>
             </w:r>
           </w:p>
         </w:tc>
@@ -1661,7 +1582,7 @@
         </w:trPr>
         <w:tc>
           <w:tcPr>
-            <w:tcW w:w="3001" w:type="dxa"/>
+            <w:tcW w:w="3002" w:type="dxa"/>
             <w:gridSpan w:val="2"/>
             <w:tcBorders>
               <w:top w:val="single" w:sz="8" w:space="0" w:color="auto"/>
@@ -1869,7 +1790,7 @@
         </w:trPr>
         <w:tc>
           <w:tcPr>
-            <w:tcW w:w="3001" w:type="dxa"/>
+            <w:tcW w:w="3002" w:type="dxa"/>
             <w:gridSpan w:val="2"/>
             <w:tcBorders>
               <w:top w:val="single" w:sz="8" w:space="0" w:color="auto"/>
@@ -2077,7 +1998,7 @@
         </w:trPr>
         <w:tc>
           <w:tcPr>
-            <w:tcW w:w="3001" w:type="dxa"/>
+            <w:tcW w:w="3002" w:type="dxa"/>
             <w:gridSpan w:val="2"/>
             <w:tcBorders>
               <w:top w:val="single" w:sz="8" w:space="0" w:color="auto"/>
@@ -2299,17 +2220,6 @@
                 <w14:ligatures w14:val="none"/>
               </w:rPr>
               <w:t xml:space="preserve"> dictionary into meaningful text</w:t>
-            </w:r>
-            <w:r>
-              <w:rPr>
-                <w:rFonts w:ascii="Calibri" w:eastAsia="Times New Roman" w:hAnsi="Calibri" w:cs="Calibri"/>
-                <w:color w:val="000000"/>
-                <w:kern w:val="0"/>
-                <w:sz w:val="28"/>
-                <w:szCs w:val="28"/>
-                <w14:ligatures w14:val="none"/>
-              </w:rPr>
-              <w:t> </w:t>
             </w:r>
           </w:p>
         </w:tc>
@@ -2320,7 +2230,7 @@
         </w:trPr>
         <w:tc>
           <w:tcPr>
-            <w:tcW w:w="3001" w:type="dxa"/>
+            <w:tcW w:w="3002" w:type="dxa"/>
             <w:gridSpan w:val="2"/>
             <w:tcBorders>
               <w:top w:val="single" w:sz="8" w:space="0" w:color="auto"/>
@@ -2518,17 +2428,6 @@
                 <w14:ligatures w14:val="none"/>
               </w:rPr>
               <w:t>Game class contains secret word and game methods</w:t>
-            </w:r>
-            <w:r>
-              <w:rPr>
-                <w:rFonts w:ascii="Calibri" w:eastAsia="Times New Roman" w:hAnsi="Calibri" w:cs="Calibri"/>
-                <w:color w:val="000000"/>
-                <w:kern w:val="0"/>
-                <w:sz w:val="28"/>
-                <w:szCs w:val="28"/>
-                <w14:ligatures w14:val="none"/>
-              </w:rPr>
-              <w:t> </w:t>
             </w:r>
           </w:p>
         </w:tc>
@@ -2539,7 +2438,7 @@
         </w:trPr>
         <w:tc>
           <w:tcPr>
-            <w:tcW w:w="279" w:type="dxa"/>
+            <w:tcW w:w="280" w:type="dxa"/>
             <w:tcBorders>
               <w:top w:val="nil"/>
               <w:left w:val="single" w:sz="8" w:space="0" w:color="auto"/>
@@ -2809,7 +2708,7 @@
         </w:trPr>
         <w:tc>
           <w:tcPr>
-            <w:tcW w:w="279" w:type="dxa"/>
+            <w:tcW w:w="280" w:type="dxa"/>
             <w:tcBorders>
               <w:top w:val="nil"/>
               <w:left w:val="single" w:sz="8" w:space="0" w:color="auto"/>
@@ -3035,17 +2934,6 @@
                 <w14:ligatures w14:val="none"/>
               </w:rPr>
             </w:pPr>
-            <w:r>
-              <w:rPr>
-                <w:rFonts w:ascii="Calibri" w:eastAsia="Times New Roman" w:hAnsi="Calibri" w:cs="Calibri"/>
-                <w:color w:val="000000"/>
-                <w:kern w:val="0"/>
-                <w:sz w:val="28"/>
-                <w:szCs w:val="28"/>
-                <w14:ligatures w14:val="none"/>
-              </w:rPr>
-              <w:t> </w:t>
-            </w:r>
           </w:p>
         </w:tc>
       </w:tr>
@@ -3055,7 +2943,7 @@
         </w:trPr>
         <w:tc>
           <w:tcPr>
-            <w:tcW w:w="279" w:type="dxa"/>
+            <w:tcW w:w="280" w:type="dxa"/>
             <w:tcBorders>
               <w:top w:val="nil"/>
               <w:left w:val="single" w:sz="8" w:space="0" w:color="auto"/>
@@ -3128,6 +3016,17 @@
                 <w14:ligatures w14:val="none"/>
               </w:rPr>
               <w:t>Public Attribute</w:t>
+            </w:r>
+            <w:r>
+              <w:rPr>
+                <w:rFonts w:ascii="Calibri" w:eastAsia="Times New Roman" w:hAnsi="Calibri" w:cs="Calibri"/>
+                <w:color w:val="000000"/>
+                <w:kern w:val="0"/>
+                <w:sz w:val="28"/>
+                <w:szCs w:val="28"/>
+                <w14:ligatures w14:val="none"/>
+              </w:rPr>
+              <w:t xml:space="preserve"> #1</w:t>
             </w:r>
           </w:p>
         </w:tc>
@@ -3171,7 +3070,7 @@
                 <w:szCs w:val="28"/>
                 <w14:ligatures w14:val="none"/>
               </w:rPr>
-              <w:t> </w:t>
+              <w:t>self.guesses</w:t>
             </w:r>
           </w:p>
         </w:tc>
@@ -3211,7 +3110,7 @@
                 <w:szCs w:val="28"/>
                 <w14:ligatures w14:val="none"/>
               </w:rPr>
-              <w:t> </w:t>
+              <w:t>game.py</w:t>
             </w:r>
           </w:p>
         </w:tc>
@@ -3251,7 +3150,7 @@
                 <w:szCs w:val="28"/>
                 <w14:ligatures w14:val="none"/>
               </w:rPr>
-              <w:t> </w:t>
+              <w:t>12</w:t>
             </w:r>
           </w:p>
         </w:tc>
@@ -3281,17 +3180,6 @@
                 <w14:ligatures w14:val="none"/>
               </w:rPr>
             </w:pPr>
-            <w:r>
-              <w:rPr>
-                <w:rFonts w:ascii="Calibri" w:eastAsia="Times New Roman" w:hAnsi="Calibri" w:cs="Calibri"/>
-                <w:color w:val="000000"/>
-                <w:kern w:val="0"/>
-                <w:sz w:val="28"/>
-                <w:szCs w:val="28"/>
-                <w14:ligatures w14:val="none"/>
-              </w:rPr>
-              <w:t> </w:t>
-            </w:r>
           </w:p>
         </w:tc>
       </w:tr>
@@ -3301,7 +3189,7 @@
         </w:trPr>
         <w:tc>
           <w:tcPr>
-            <w:tcW w:w="279" w:type="dxa"/>
+            <w:tcW w:w="280" w:type="dxa"/>
             <w:tcBorders>
               <w:top w:val="nil"/>
               <w:left w:val="single" w:sz="8" w:space="0" w:color="auto"/>
@@ -3374,6 +3262,17 @@
                 <w14:ligatures w14:val="none"/>
               </w:rPr>
               <w:t>Public Attribute</w:t>
+            </w:r>
+            <w:r>
+              <w:rPr>
+                <w:rFonts w:ascii="Calibri" w:eastAsia="Times New Roman" w:hAnsi="Calibri" w:cs="Calibri"/>
+                <w:color w:val="000000"/>
+                <w:kern w:val="0"/>
+                <w:sz w:val="28"/>
+                <w:szCs w:val="28"/>
+                <w14:ligatures w14:val="none"/>
+              </w:rPr>
+              <w:t xml:space="preserve"> #2</w:t>
             </w:r>
           </w:p>
         </w:tc>
@@ -3417,13 +3316,53 @@
                 <w:szCs w:val="28"/>
                 <w14:ligatures w14:val="none"/>
               </w:rPr>
+              <w:t>self.ongoing</w:t>
+            </w:r>
+          </w:p>
+        </w:tc>
+        <w:tc>
+          <w:tcPr>
+            <w:tcW w:w="1490" w:type="dxa"/>
+            <w:tcBorders>
+              <w:top w:val="nil"/>
+              <w:left w:val="nil"/>
+              <w:bottom w:val="single" w:sz="8" w:space="0" w:color="auto"/>
+              <w:right w:val="single" w:sz="8" w:space="0" w:color="auto"/>
+            </w:tcBorders>
+            <w:shd w:val="clear" w:color="auto" w:fill="auto"/>
+            <w:noWrap/>
+            <w:vAlign w:val="center"/>
+            <w:hideMark/>
+          </w:tcPr>
+          <w:p>
+            <w:pPr>
+              <w:spacing w:after="0" w:line="240" w:lineRule="auto"/>
+              <w:jc w:val="center"/>
+              <w:rPr>
+                <w:rFonts w:ascii="Calibri" w:eastAsia="Times New Roman" w:hAnsi="Calibri" w:cs="Calibri"/>
+                <w:color w:val="000000"/>
+                <w:kern w:val="0"/>
+                <w:sz w:val="28"/>
+                <w:szCs w:val="28"/>
+                <w14:ligatures w14:val="none"/>
+              </w:rPr>
+            </w:pPr>
+            <w:r>
+              <w:rPr>
+                <w:rFonts w:ascii="Calibri" w:eastAsia="Times New Roman" w:hAnsi="Calibri" w:cs="Calibri"/>
+                <w:color w:val="000000"/>
+                <w:kern w:val="0"/>
+                <w:sz w:val="28"/>
+                <w:szCs w:val="28"/>
+                <w14:ligatures w14:val="none"/>
+              </w:rPr>
               <w:t> </w:t>
             </w:r>
           </w:p>
         </w:tc>
         <w:tc>
           <w:tcPr>
-            <w:tcW w:w="1490" w:type="dxa"/>
+            <w:tcW w:w="1121" w:type="dxa"/>
             <w:tcBorders>
               <w:top w:val="nil"/>
               <w:left w:val="nil"/>
@@ -3463,46 +3402,6 @@
         </w:tc>
         <w:tc>
           <w:tcPr>
-            <w:tcW w:w="1121" w:type="dxa"/>
-            <w:tcBorders>
-              <w:top w:val="nil"/>
-              <w:left w:val="nil"/>
-              <w:bottom w:val="single" w:sz="8" w:space="0" w:color="auto"/>
-              <w:right w:val="single" w:sz="8" w:space="0" w:color="auto"/>
-            </w:tcBorders>
-            <w:shd w:val="clear" w:color="auto" w:fill="auto"/>
-            <w:noWrap/>
-            <w:vAlign w:val="center"/>
-            <w:hideMark/>
-          </w:tcPr>
-          <w:p>
-            <w:pPr>
-              <w:spacing w:after="0" w:line="240" w:lineRule="auto"/>
-              <w:jc w:val="center"/>
-              <w:rPr>
-                <w:rFonts w:ascii="Calibri" w:eastAsia="Times New Roman" w:hAnsi="Calibri" w:cs="Calibri"/>
-                <w:color w:val="000000"/>
-                <w:kern w:val="0"/>
-                <w:sz w:val="28"/>
-                <w:szCs w:val="28"/>
-                <w14:ligatures w14:val="none"/>
-              </w:rPr>
-            </w:pPr>
-            <w:r>
-              <w:rPr>
-                <w:rFonts w:ascii="Calibri" w:eastAsia="Times New Roman" w:hAnsi="Calibri" w:cs="Calibri"/>
-                <w:color w:val="000000"/>
-                <w:kern w:val="0"/>
-                <w:sz w:val="28"/>
-                <w:szCs w:val="28"/>
-                <w14:ligatures w14:val="none"/>
-              </w:rPr>
-              <w:t> </w:t>
-            </w:r>
-          </w:p>
-        </w:tc>
-        <w:tc>
-          <w:tcPr>
             <w:tcW w:w="6929" w:type="dxa"/>
             <w:tcBorders>
               <w:top w:val="nil"/>
@@ -3527,17 +3426,6 @@
                 <w14:ligatures w14:val="none"/>
               </w:rPr>
             </w:pPr>
-            <w:r>
-              <w:rPr>
-                <w:rFonts w:ascii="Calibri" w:eastAsia="Times New Roman" w:hAnsi="Calibri" w:cs="Calibri"/>
-                <w:color w:val="000000"/>
-                <w:kern w:val="0"/>
-                <w:sz w:val="28"/>
-                <w:szCs w:val="28"/>
-                <w14:ligatures w14:val="none"/>
-              </w:rPr>
-              <w:t> </w:t>
-            </w:r>
           </w:p>
         </w:tc>
       </w:tr>
@@ -3547,7 +3435,7 @@
         </w:trPr>
         <w:tc>
           <w:tcPr>
-            <w:tcW w:w="279" w:type="dxa"/>
+            <w:tcW w:w="280" w:type="dxa"/>
             <w:tcBorders>
               <w:top w:val="nil"/>
               <w:left w:val="single" w:sz="8" w:space="0" w:color="auto"/>
@@ -3773,17 +3661,6 @@
                 <w14:ligatures w14:val="none"/>
               </w:rPr>
             </w:pPr>
-            <w:r>
-              <w:rPr>
-                <w:rFonts w:ascii="Calibri" w:eastAsia="Times New Roman" w:hAnsi="Calibri" w:cs="Calibri"/>
-                <w:color w:val="000000"/>
-                <w:kern w:val="0"/>
-                <w:sz w:val="28"/>
-                <w:szCs w:val="28"/>
-                <w14:ligatures w14:val="none"/>
-              </w:rPr>
-              <w:t> </w:t>
-            </w:r>
           </w:p>
         </w:tc>
       </w:tr>
@@ -3793,7 +3670,7 @@
         </w:trPr>
         <w:tc>
           <w:tcPr>
-            <w:tcW w:w="279" w:type="dxa"/>
+            <w:tcW w:w="280" w:type="dxa"/>
             <w:tcBorders>
               <w:top w:val="nil"/>
               <w:left w:val="single" w:sz="8" w:space="0" w:color="auto"/>
@@ -3866,6 +3743,17 @@
                 <w14:ligatures w14:val="none"/>
               </w:rPr>
               <w:t>Public Method</w:t>
+            </w:r>
+            <w:r>
+              <w:rPr>
+                <w:rFonts w:ascii="Calibri" w:eastAsia="Times New Roman" w:hAnsi="Calibri" w:cs="Calibri"/>
+                <w:color w:val="000000"/>
+                <w:kern w:val="0"/>
+                <w:sz w:val="28"/>
+                <w:szCs w:val="28"/>
+                <w14:ligatures w14:val="none"/>
+              </w:rPr>
+              <w:t xml:space="preserve"> #1</w:t>
             </w:r>
           </w:p>
         </w:tc>
@@ -3909,13 +3797,53 @@
                 <w:szCs w:val="28"/>
                 <w14:ligatures w14:val="none"/>
               </w:rPr>
+              <w:t>validate</w:t>
+            </w:r>
+          </w:p>
+        </w:tc>
+        <w:tc>
+          <w:tcPr>
+            <w:tcW w:w="1490" w:type="dxa"/>
+            <w:tcBorders>
+              <w:top w:val="nil"/>
+              <w:left w:val="nil"/>
+              <w:bottom w:val="single" w:sz="8" w:space="0" w:color="auto"/>
+              <w:right w:val="single" w:sz="8" w:space="0" w:color="auto"/>
+            </w:tcBorders>
+            <w:shd w:val="clear" w:color="auto" w:fill="auto"/>
+            <w:noWrap/>
+            <w:vAlign w:val="center"/>
+            <w:hideMark/>
+          </w:tcPr>
+          <w:p>
+            <w:pPr>
+              <w:spacing w:after="0" w:line="240" w:lineRule="auto"/>
+              <w:jc w:val="center"/>
+              <w:rPr>
+                <w:rFonts w:ascii="Calibri" w:eastAsia="Times New Roman" w:hAnsi="Calibri" w:cs="Calibri"/>
+                <w:color w:val="000000"/>
+                <w:kern w:val="0"/>
+                <w:sz w:val="28"/>
+                <w:szCs w:val="28"/>
+                <w14:ligatures w14:val="none"/>
+              </w:rPr>
+            </w:pPr>
+            <w:r>
+              <w:rPr>
+                <w:rFonts w:ascii="Calibri" w:eastAsia="Times New Roman" w:hAnsi="Calibri" w:cs="Calibri"/>
+                <w:color w:val="000000"/>
+                <w:kern w:val="0"/>
+                <w:sz w:val="28"/>
+                <w:szCs w:val="28"/>
+                <w14:ligatures w14:val="none"/>
+              </w:rPr>
               <w:t> </w:t>
             </w:r>
           </w:p>
         </w:tc>
         <w:tc>
           <w:tcPr>
-            <w:tcW w:w="1490" w:type="dxa"/>
+            <w:tcW w:w="1121" w:type="dxa"/>
             <w:tcBorders>
               <w:top w:val="nil"/>
               <w:left w:val="nil"/>
@@ -3955,46 +3883,6 @@
         </w:tc>
         <w:tc>
           <w:tcPr>
-            <w:tcW w:w="1121" w:type="dxa"/>
-            <w:tcBorders>
-              <w:top w:val="nil"/>
-              <w:left w:val="nil"/>
-              <w:bottom w:val="single" w:sz="8" w:space="0" w:color="auto"/>
-              <w:right w:val="single" w:sz="8" w:space="0" w:color="auto"/>
-            </w:tcBorders>
-            <w:shd w:val="clear" w:color="auto" w:fill="auto"/>
-            <w:noWrap/>
-            <w:vAlign w:val="center"/>
-            <w:hideMark/>
-          </w:tcPr>
-          <w:p>
-            <w:pPr>
-              <w:spacing w:after="0" w:line="240" w:lineRule="auto"/>
-              <w:jc w:val="center"/>
-              <w:rPr>
-                <w:rFonts w:ascii="Calibri" w:eastAsia="Times New Roman" w:hAnsi="Calibri" w:cs="Calibri"/>
-                <w:color w:val="000000"/>
-                <w:kern w:val="0"/>
-                <w:sz w:val="28"/>
-                <w:szCs w:val="28"/>
-                <w14:ligatures w14:val="none"/>
-              </w:rPr>
-            </w:pPr>
-            <w:r>
-              <w:rPr>
-                <w:rFonts w:ascii="Calibri" w:eastAsia="Times New Roman" w:hAnsi="Calibri" w:cs="Calibri"/>
-                <w:color w:val="000000"/>
-                <w:kern w:val="0"/>
-                <w:sz w:val="28"/>
-                <w:szCs w:val="28"/>
-                <w14:ligatures w14:val="none"/>
-              </w:rPr>
-              <w:t> </w:t>
-            </w:r>
-          </w:p>
-        </w:tc>
-        <w:tc>
-          <w:tcPr>
             <w:tcW w:w="6929" w:type="dxa"/>
             <w:tcBorders>
               <w:top w:val="nil"/>
@@ -4019,17 +3907,6 @@
                 <w14:ligatures w14:val="none"/>
               </w:rPr>
             </w:pPr>
-            <w:r>
-              <w:rPr>
-                <w:rFonts w:ascii="Calibri" w:eastAsia="Times New Roman" w:hAnsi="Calibri" w:cs="Calibri"/>
-                <w:color w:val="000000"/>
-                <w:kern w:val="0"/>
-                <w:sz w:val="28"/>
-                <w:szCs w:val="28"/>
-                <w14:ligatures w14:val="none"/>
-              </w:rPr>
-              <w:t> </w:t>
-            </w:r>
           </w:p>
         </w:tc>
       </w:tr>
@@ -4039,7 +3916,7 @@
         </w:trPr>
         <w:tc>
           <w:tcPr>
-            <w:tcW w:w="279" w:type="dxa"/>
+            <w:tcW w:w="280" w:type="dxa"/>
             <w:tcBorders>
               <w:top w:val="nil"/>
               <w:left w:val="single" w:sz="8" w:space="0" w:color="auto"/>
@@ -4112,6 +3989,17 @@
                 <w14:ligatures w14:val="none"/>
               </w:rPr>
               <w:t>Public Method</w:t>
+            </w:r>
+            <w:r>
+              <w:rPr>
+                <w:rFonts w:ascii="Calibri" w:eastAsia="Times New Roman" w:hAnsi="Calibri" w:cs="Calibri"/>
+                <w:color w:val="000000"/>
+                <w:kern w:val="0"/>
+                <w:sz w:val="28"/>
+                <w:szCs w:val="28"/>
+                <w14:ligatures w14:val="none"/>
+              </w:rPr>
+              <w:t xml:space="preserve"> #2</w:t>
             </w:r>
           </w:p>
         </w:tc>
@@ -4155,13 +4043,53 @@
                 <w:szCs w:val="28"/>
                 <w14:ligatures w14:val="none"/>
               </w:rPr>
+              <w:t>evaluate</w:t>
+            </w:r>
+          </w:p>
+        </w:tc>
+        <w:tc>
+          <w:tcPr>
+            <w:tcW w:w="1490" w:type="dxa"/>
+            <w:tcBorders>
+              <w:top w:val="nil"/>
+              <w:left w:val="nil"/>
+              <w:bottom w:val="single" w:sz="8" w:space="0" w:color="auto"/>
+              <w:right w:val="single" w:sz="8" w:space="0" w:color="auto"/>
+            </w:tcBorders>
+            <w:shd w:val="clear" w:color="auto" w:fill="auto"/>
+            <w:noWrap/>
+            <w:vAlign w:val="center"/>
+            <w:hideMark/>
+          </w:tcPr>
+          <w:p>
+            <w:pPr>
+              <w:spacing w:after="0" w:line="240" w:lineRule="auto"/>
+              <w:jc w:val="center"/>
+              <w:rPr>
+                <w:rFonts w:ascii="Calibri" w:eastAsia="Times New Roman" w:hAnsi="Calibri" w:cs="Calibri"/>
+                <w:color w:val="000000"/>
+                <w:kern w:val="0"/>
+                <w:sz w:val="28"/>
+                <w:szCs w:val="28"/>
+                <w14:ligatures w14:val="none"/>
+              </w:rPr>
+            </w:pPr>
+            <w:r>
+              <w:rPr>
+                <w:rFonts w:ascii="Calibri" w:eastAsia="Times New Roman" w:hAnsi="Calibri" w:cs="Calibri"/>
+                <w:color w:val="000000"/>
+                <w:kern w:val="0"/>
+                <w:sz w:val="28"/>
+                <w:szCs w:val="28"/>
+                <w14:ligatures w14:val="none"/>
+              </w:rPr>
               <w:t> </w:t>
             </w:r>
           </w:p>
         </w:tc>
         <w:tc>
           <w:tcPr>
-            <w:tcW w:w="1490" w:type="dxa"/>
+            <w:tcW w:w="1121" w:type="dxa"/>
             <w:tcBorders>
               <w:top w:val="nil"/>
               <w:left w:val="nil"/>
@@ -4201,46 +4129,6 @@
         </w:tc>
         <w:tc>
           <w:tcPr>
-            <w:tcW w:w="1121" w:type="dxa"/>
-            <w:tcBorders>
-              <w:top w:val="nil"/>
-              <w:left w:val="nil"/>
-              <w:bottom w:val="single" w:sz="8" w:space="0" w:color="auto"/>
-              <w:right w:val="single" w:sz="8" w:space="0" w:color="auto"/>
-            </w:tcBorders>
-            <w:shd w:val="clear" w:color="auto" w:fill="auto"/>
-            <w:noWrap/>
-            <w:vAlign w:val="center"/>
-            <w:hideMark/>
-          </w:tcPr>
-          <w:p>
-            <w:pPr>
-              <w:spacing w:after="0" w:line="240" w:lineRule="auto"/>
-              <w:jc w:val="center"/>
-              <w:rPr>
-                <w:rFonts w:ascii="Calibri" w:eastAsia="Times New Roman" w:hAnsi="Calibri" w:cs="Calibri"/>
-                <w:color w:val="000000"/>
-                <w:kern w:val="0"/>
-                <w:sz w:val="28"/>
-                <w:szCs w:val="28"/>
-                <w14:ligatures w14:val="none"/>
-              </w:rPr>
-            </w:pPr>
-            <w:r>
-              <w:rPr>
-                <w:rFonts w:ascii="Calibri" w:eastAsia="Times New Roman" w:hAnsi="Calibri" w:cs="Calibri"/>
-                <w:color w:val="000000"/>
-                <w:kern w:val="0"/>
-                <w:sz w:val="28"/>
-                <w:szCs w:val="28"/>
-                <w14:ligatures w14:val="none"/>
-              </w:rPr>
-              <w:t> </w:t>
-            </w:r>
-          </w:p>
-        </w:tc>
-        <w:tc>
-          <w:tcPr>
             <w:tcW w:w="6929" w:type="dxa"/>
             <w:tcBorders>
               <w:top w:val="nil"/>
@@ -4265,17 +4153,6 @@
                 <w14:ligatures w14:val="none"/>
               </w:rPr>
             </w:pPr>
-            <w:r>
-              <w:rPr>
-                <w:rFonts w:ascii="Calibri" w:eastAsia="Times New Roman" w:hAnsi="Calibri" w:cs="Calibri"/>
-                <w:color w:val="000000"/>
-                <w:kern w:val="0"/>
-                <w:sz w:val="28"/>
-                <w:szCs w:val="28"/>
-                <w14:ligatures w14:val="none"/>
-              </w:rPr>
-              <w:t> </w:t>
-            </w:r>
           </w:p>
         </w:tc>
       </w:tr>
@@ -4285,7 +4162,7 @@
         </w:trPr>
         <w:tc>
           <w:tcPr>
-            <w:tcW w:w="279" w:type="dxa"/>
+            <w:tcW w:w="280" w:type="dxa"/>
             <w:tcBorders>
               <w:top w:val="nil"/>
               <w:left w:val="single" w:sz="8" w:space="0" w:color="auto"/>
@@ -4401,7 +4278,7 @@
                 <w:szCs w:val="28"/>
                 <w14:ligatures w14:val="none"/>
               </w:rPr>
-              <w:t> </w:t>
+              <w:t>__str__</w:t>
             </w:r>
           </w:p>
         </w:tc>
@@ -4441,7 +4318,7 @@
                 <w:szCs w:val="28"/>
                 <w14:ligatures w14:val="none"/>
               </w:rPr>
-              <w:t> </w:t>
+              <w:t>game.py</w:t>
             </w:r>
           </w:p>
         </w:tc>
@@ -4472,17 +4349,6 @@
                 <w14:ligatures w14:val="none"/>
               </w:rPr>
             </w:pPr>
-            <w:r>
-              <w:rPr>
-                <w:rFonts w:ascii="Calibri" w:eastAsia="Times New Roman" w:hAnsi="Calibri" w:cs="Calibri"/>
-                <w:color w:val="000000"/>
-                <w:kern w:val="0"/>
-                <w:sz w:val="28"/>
-                <w:szCs w:val="28"/>
-                <w14:ligatures w14:val="none"/>
-              </w:rPr>
-              <w:t> </w:t>
-            </w:r>
           </w:p>
         </w:tc>
         <w:tc>
@@ -4511,17 +4377,6 @@
                 <w14:ligatures w14:val="none"/>
               </w:rPr>
             </w:pPr>
-            <w:r>
-              <w:rPr>
-                <w:rFonts w:ascii="Calibri" w:eastAsia="Times New Roman" w:hAnsi="Calibri" w:cs="Calibri"/>
-                <w:color w:val="000000"/>
-                <w:kern w:val="0"/>
-                <w:sz w:val="28"/>
-                <w:szCs w:val="28"/>
-                <w14:ligatures w14:val="none"/>
-              </w:rPr>
-              <w:t> </w:t>
-            </w:r>
           </w:p>
         </w:tc>
       </w:tr>
@@ -4531,7 +4386,7 @@
         </w:trPr>
         <w:tc>
           <w:tcPr>
-            <w:tcW w:w="279" w:type="dxa"/>
+            <w:tcW w:w="280" w:type="dxa"/>
             <w:tcBorders>
               <w:top w:val="nil"/>
               <w:left w:val="single" w:sz="8" w:space="0" w:color="auto"/>
@@ -4647,7 +4502,7 @@
                 <w:szCs w:val="28"/>
                 <w14:ligatures w14:val="none"/>
               </w:rPr>
-              <w:t> </w:t>
+              <w:t>__bool__</w:t>
             </w:r>
           </w:p>
         </w:tc>
@@ -4687,7 +4542,7 @@
                 <w:szCs w:val="28"/>
                 <w14:ligatures w14:val="none"/>
               </w:rPr>
-              <w:t> </w:t>
+              <w:t>game.py</w:t>
             </w:r>
           </w:p>
         </w:tc>
@@ -4718,17 +4573,6 @@
                 <w14:ligatures w14:val="none"/>
               </w:rPr>
             </w:pPr>
-            <w:r>
-              <w:rPr>
-                <w:rFonts w:ascii="Calibri" w:eastAsia="Times New Roman" w:hAnsi="Calibri" w:cs="Calibri"/>
-                <w:color w:val="000000"/>
-                <w:kern w:val="0"/>
-                <w:sz w:val="28"/>
-                <w:szCs w:val="28"/>
-                <w14:ligatures w14:val="none"/>
-              </w:rPr>
-              <w:t> </w:t>
-            </w:r>
           </w:p>
         </w:tc>
         <w:tc>
@@ -4766,7 +4610,18 @@
                 <w:szCs w:val="28"/>
                 <w14:ligatures w14:val="none"/>
               </w:rPr>
-              <w:t> </w:t>
+              <w:t>Used to determine if game was won or not</w:t>
+            </w:r>
+            <w:r>
+              <w:rPr>
+                <w:rFonts w:ascii="Calibri" w:eastAsia="Times New Roman" w:hAnsi="Calibri" w:cs="Calibri"/>
+                <w:color w:val="000000"/>
+                <w:kern w:val="0"/>
+                <w:sz w:val="28"/>
+                <w:szCs w:val="28"/>
+                <w14:ligatures w14:val="none"/>
+              </w:rPr>
+              <w:t xml:space="preserve"> </w:t>
             </w:r>
           </w:p>
         </w:tc>
@@ -4777,7 +4632,7 @@
         </w:trPr>
         <w:tc>
           <w:tcPr>
-            <w:tcW w:w="3001" w:type="dxa"/>
+            <w:tcW w:w="3002" w:type="dxa"/>
             <w:gridSpan w:val="2"/>
             <w:tcBorders>
               <w:top w:val="single" w:sz="8" w:space="0" w:color="auto"/>
@@ -4813,6 +4668,17 @@
               </w:rPr>
               <w:t>Unit Test</w:t>
             </w:r>
+            <w:r>
+              <w:rPr>
+                <w:rFonts w:ascii="Calibri" w:eastAsia="Times New Roman" w:hAnsi="Calibri" w:cs="Calibri"/>
+                <w:color w:val="000000"/>
+                <w:kern w:val="0"/>
+                <w:sz w:val="28"/>
+                <w:szCs w:val="28"/>
+                <w14:ligatures w14:val="none"/>
+              </w:rPr>
+              <w:t xml:space="preserve"> #1</w:t>
+            </w:r>
           </w:p>
         </w:tc>
         <w:tc>
@@ -4965,17 +4831,6 @@
                 <w14:ligatures w14:val="none"/>
               </w:rPr>
             </w:pPr>
-            <w:r>
-              <w:rPr>
-                <w:rFonts w:ascii="Calibri" w:eastAsia="Times New Roman" w:hAnsi="Calibri" w:cs="Calibri"/>
-                <w:color w:val="000000"/>
-                <w:kern w:val="0"/>
-                <w:sz w:val="28"/>
-                <w:szCs w:val="28"/>
-                <w14:ligatures w14:val="none"/>
-              </w:rPr>
-              <w:t> </w:t>
-            </w:r>
           </w:p>
         </w:tc>
       </w:tr>
@@ -4985,7 +4840,7 @@
         </w:trPr>
         <w:tc>
           <w:tcPr>
-            <w:tcW w:w="3001" w:type="dxa"/>
+            <w:tcW w:w="3002" w:type="dxa"/>
             <w:gridSpan w:val="2"/>
             <w:tcBorders>
               <w:top w:val="single" w:sz="8" w:space="0" w:color="auto"/>
@@ -5021,6 +4876,17 @@
               </w:rPr>
               <w:t>Unit Test</w:t>
             </w:r>
+            <w:r>
+              <w:rPr>
+                <w:rFonts w:ascii="Calibri" w:eastAsia="Times New Roman" w:hAnsi="Calibri" w:cs="Calibri"/>
+                <w:color w:val="000000"/>
+                <w:kern w:val="0"/>
+                <w:sz w:val="28"/>
+                <w:szCs w:val="28"/>
+                <w14:ligatures w14:val="none"/>
+              </w:rPr>
+              <w:t xml:space="preserve"> #2</w:t>
+            </w:r>
           </w:p>
         </w:tc>
         <w:tc>
@@ -5173,17 +5039,6 @@
                 <w14:ligatures w14:val="none"/>
               </w:rPr>
             </w:pPr>
-            <w:r>
-              <w:rPr>
-                <w:rFonts w:ascii="Calibri" w:eastAsia="Times New Roman" w:hAnsi="Calibri" w:cs="Calibri"/>
-                <w:color w:val="000000"/>
-                <w:kern w:val="0"/>
-                <w:sz w:val="28"/>
-                <w:szCs w:val="28"/>
-                <w14:ligatures w14:val="none"/>
-              </w:rPr>
-              <w:t> </w:t>
-            </w:r>
           </w:p>
         </w:tc>
       </w:tr>

</xml_diff>

<commit_message>
Add more logic, assets, content
</commit_message>
<xml_diff>
--- a/Project_Requirements.docx
+++ b/Project_Requirements.docx
@@ -467,7 +467,7 @@
                 <w:szCs w:val="28"/>
                 <w14:ligatures w14:val="none"/>
               </w:rPr>
-              <w:t>self.guesses</w:t>
+              <w:t>word_list</w:t>
             </w:r>
           </w:p>
         </w:tc>
@@ -577,6 +577,17 @@
                 <w14:ligatures w14:val="none"/>
               </w:rPr>
             </w:pPr>
+            <w:r>
+              <w:rPr>
+                <w:rFonts w:ascii="Calibri" w:eastAsia="Times New Roman" w:hAnsi="Calibri" w:cs="Calibri"/>
+                <w:color w:val="000000"/>
+                <w:kern w:val="0"/>
+                <w:sz w:val="28"/>
+                <w:szCs w:val="28"/>
+                <w14:ligatures w14:val="none"/>
+              </w:rPr>
+              <w:t>.splitlines() method returns an array</w:t>
+            </w:r>
           </w:p>
         </w:tc>
       </w:tr>
@@ -861,7 +872,7 @@
                 <w:szCs w:val="28"/>
                 <w14:ligatures w14:val="none"/>
               </w:rPr>
-              <w:t> </w:t>
+              <w:t>self.guesses</w:t>
             </w:r>
           </w:p>
         </w:tc>
@@ -1224,27 +1235,23 @@
               <w:jc w:val="center"/>
               <w:rPr>
                 <w:rFonts w:ascii="Calibri" w:eastAsia="Times New Roman" w:hAnsi="Calibri" w:cs="Calibri"/>
-                <w:i/>
-                <w:iCs/>
-                <w:color w:val="000000"/>
-                <w:kern w:val="0"/>
-                <w:sz w:val="28"/>
-                <w:szCs w:val="28"/>
-                <w14:ligatures w14:val="none"/>
-              </w:rPr>
-            </w:pPr>
-            <w:r>
-              <w:rPr>
-                <w:rFonts w:ascii="Calibri" w:eastAsia="Times New Roman" w:hAnsi="Calibri" w:cs="Calibri"/>
-                <w:i/>
-                <w:iCs/>
-                <w:color w:val="000000"/>
-                <w:kern w:val="0"/>
-                <w:sz w:val="28"/>
-                <w:szCs w:val="28"/>
-                <w14:ligatures w14:val="none"/>
-              </w:rPr>
-              <w:t> </w:t>
+                <w:color w:val="000000"/>
+                <w:kern w:val="0"/>
+                <w:sz w:val="28"/>
+                <w:szCs w:val="28"/>
+                <w14:ligatures w14:val="none"/>
+              </w:rPr>
+            </w:pPr>
+            <w:r>
+              <w:rPr>
+                <w:rFonts w:ascii="Calibri" w:eastAsia="Times New Roman" w:hAnsi="Calibri" w:cs="Calibri"/>
+                <w:color w:val="000000"/>
+                <w:kern w:val="0"/>
+                <w:sz w:val="28"/>
+                <w:szCs w:val="28"/>
+                <w14:ligatures w14:val="none"/>
+              </w:rPr>
+              <w:t>---</w:t>
             </w:r>
           </w:p>
         </w:tc>
@@ -1432,27 +1439,23 @@
               <w:jc w:val="center"/>
               <w:rPr>
                 <w:rFonts w:ascii="Calibri" w:eastAsia="Times New Roman" w:hAnsi="Calibri" w:cs="Calibri"/>
-                <w:i/>
-                <w:iCs/>
-                <w:color w:val="000000"/>
-                <w:kern w:val="0"/>
-                <w:sz w:val="28"/>
-                <w:szCs w:val="28"/>
-                <w14:ligatures w14:val="none"/>
-              </w:rPr>
-            </w:pPr>
-            <w:r>
-              <w:rPr>
-                <w:rFonts w:ascii="Calibri" w:eastAsia="Times New Roman" w:hAnsi="Calibri" w:cs="Calibri"/>
-                <w:i/>
-                <w:iCs/>
-                <w:color w:val="000000"/>
-                <w:kern w:val="0"/>
-                <w:sz w:val="28"/>
-                <w:szCs w:val="28"/>
-                <w14:ligatures w14:val="none"/>
-              </w:rPr>
-              <w:t> </w:t>
+                <w:color w:val="000000"/>
+                <w:kern w:val="0"/>
+                <w:sz w:val="28"/>
+                <w:szCs w:val="28"/>
+                <w14:ligatures w14:val="none"/>
+              </w:rPr>
+            </w:pPr>
+            <w:r>
+              <w:rPr>
+                <w:rFonts w:ascii="Calibri" w:eastAsia="Times New Roman" w:hAnsi="Calibri" w:cs="Calibri"/>
+                <w:color w:val="000000"/>
+                <w:kern w:val="0"/>
+                <w:sz w:val="28"/>
+                <w:szCs w:val="28"/>
+                <w14:ligatures w14:val="none"/>
+              </w:rPr>
+              <w:t>---</w:t>
             </w:r>
           </w:p>
         </w:tc>
@@ -1640,27 +1643,23 @@
               <w:jc w:val="center"/>
               <w:rPr>
                 <w:rFonts w:ascii="Calibri" w:eastAsia="Times New Roman" w:hAnsi="Calibri" w:cs="Calibri"/>
-                <w:i/>
-                <w:iCs/>
-                <w:color w:val="000000"/>
-                <w:kern w:val="0"/>
-                <w:sz w:val="28"/>
-                <w:szCs w:val="28"/>
-                <w14:ligatures w14:val="none"/>
-              </w:rPr>
-            </w:pPr>
-            <w:r>
-              <w:rPr>
-                <w:rFonts w:ascii="Calibri" w:eastAsia="Times New Roman" w:hAnsi="Calibri" w:cs="Calibri"/>
-                <w:i/>
-                <w:iCs/>
-                <w:color w:val="000000"/>
-                <w:kern w:val="0"/>
-                <w:sz w:val="28"/>
-                <w:szCs w:val="28"/>
-                <w14:ligatures w14:val="none"/>
-              </w:rPr>
-              <w:t> </w:t>
+                <w:color w:val="000000"/>
+                <w:kern w:val="0"/>
+                <w:sz w:val="28"/>
+                <w:szCs w:val="28"/>
+                <w14:ligatures w14:val="none"/>
+              </w:rPr>
+            </w:pPr>
+            <w:r>
+              <w:rPr>
+                <w:rFonts w:ascii="Calibri" w:eastAsia="Times New Roman" w:hAnsi="Calibri" w:cs="Calibri"/>
+                <w:color w:val="000000"/>
+                <w:kern w:val="0"/>
+                <w:sz w:val="28"/>
+                <w:szCs w:val="28"/>
+                <w14:ligatures w14:val="none"/>
+              </w:rPr>
+              <w:t>---</w:t>
             </w:r>
           </w:p>
         </w:tc>
@@ -1868,7 +1867,7 @@
                 <w:szCs w:val="28"/>
                 <w14:ligatures w14:val="none"/>
               </w:rPr>
-              <w:t> </w:t>
+              <w:t>word_list.txt</w:t>
             </w:r>
           </w:p>
         </w:tc>
@@ -3356,7 +3355,7 @@
                 <w:szCs w:val="28"/>
                 <w14:ligatures w14:val="none"/>
               </w:rPr>
-              <w:t> </w:t>
+              <w:t>game.py</w:t>
             </w:r>
           </w:p>
         </w:tc>
@@ -3551,7 +3550,7 @@
                 <w:szCs w:val="28"/>
                 <w14:ligatures w14:val="none"/>
               </w:rPr>
-              <w:t> </w:t>
+              <w:t>__print_win</w:t>
             </w:r>
           </w:p>
         </w:tc>
@@ -3591,7 +3590,7 @@
                 <w:szCs w:val="28"/>
                 <w14:ligatures w14:val="none"/>
               </w:rPr>
-              <w:t> </w:t>
+              <w:t>game.py</w:t>
             </w:r>
           </w:p>
         </w:tc>
@@ -3837,7 +3836,7 @@
                 <w:szCs w:val="28"/>
                 <w14:ligatures w14:val="none"/>
               </w:rPr>
-              <w:t> </w:t>
+              <w:t>game.py</w:t>
             </w:r>
           </w:p>
         </w:tc>
@@ -4083,7 +4082,7 @@
                 <w:szCs w:val="28"/>
                 <w14:ligatures w14:val="none"/>
               </w:rPr>
-              <w:t> </w:t>
+              <w:t>game.py</w:t>
             </w:r>
           </w:p>
         </w:tc>

</xml_diff>

<commit_message>
Finalize project requirements doc
</commit_message>
<xml_diff>
--- a/Project_Requirements.docx
+++ b/Project_Requirements.docx
@@ -2,17 +2,18 @@
 <file path=word/document.xml><?xml version="1.0" encoding="utf-8"?>
 <w:document xmlns:wpc="http://schemas.microsoft.com/office/word/2010/wordprocessingCanvas" xmlns:cx="http://schemas.microsoft.com/office/drawing/2014/chartex" xmlns:cx1="http://schemas.microsoft.com/office/drawing/2015/9/8/chartex" xmlns:cx2="http://schemas.microsoft.com/office/drawing/2015/10/21/chartex" xmlns:cx3="http://schemas.microsoft.com/office/drawing/2016/5/9/chartex" xmlns:cx4="http://schemas.microsoft.com/office/drawing/2016/5/10/chartex" xmlns:cx5="http://schemas.microsoft.com/office/drawing/2016/5/11/chartex" xmlns:cx6="http://schemas.microsoft.com/office/drawing/2016/5/12/chartex" xmlns:cx7="http://schemas.microsoft.com/office/drawing/2016/5/13/chartex" xmlns:cx8="http://schemas.microsoft.com/office/drawing/2016/5/14/chartex" xmlns:mc="http://schemas.openxmlformats.org/markup-compatibility/2006" xmlns:aink="http://schemas.microsoft.com/office/drawing/2016/ink" xmlns:am3d="http://schemas.microsoft.com/office/drawing/2017/model3d" xmlns:o="urn:schemas-microsoft-com:office:office" xmlns:oel="http://schemas.microsoft.com/office/2019/extlst" xmlns:r="http://schemas.openxmlformats.org/officeDocument/2006/relationships" xmlns:m="http://schemas.openxmlformats.org/officeDocument/2006/math" xmlns:v="urn:schemas-microsoft-com:vml" xmlns:wp14="http://schemas.microsoft.com/office/word/2010/wordprocessingDrawing" xmlns:wp="http://schemas.openxmlformats.org/drawingml/2006/wordprocessingDrawing" xmlns:w10="urn:schemas-microsoft-com:office:word" xmlns:w="http://schemas.openxmlformats.org/wordprocessingml/2006/main" xmlns:w14="http://schemas.microsoft.com/office/word/2010/wordml" xmlns:w15="http://schemas.microsoft.com/office/word/2012/wordml" xmlns:w16cex="http://schemas.microsoft.com/office/word/2018/wordml/cex" xmlns:w16cid="http://schemas.microsoft.com/office/word/2016/wordml/cid" xmlns:w16="http://schemas.microsoft.com/office/word/2018/wordml" xmlns:w16sdtdh="http://schemas.microsoft.com/office/word/2020/wordml/sdtdatahash" xmlns:w16se="http://schemas.microsoft.com/office/word/2015/wordml/symex" xmlns:wpg="http://schemas.microsoft.com/office/word/2010/wordprocessingGroup" xmlns:wpi="http://schemas.microsoft.com/office/word/2010/wordprocessingInk" xmlns:wne="http://schemas.microsoft.com/office/word/2006/wordml" xmlns:wps="http://schemas.microsoft.com/office/word/2010/wordprocessingShape" mc:Ignorable="w14 w15 w16se w16cid w16 w16cex w16sdtdh wp14">
   <w:body>
+    <w:p/>
     <w:tbl>
       <w:tblPr>
         <w:tblpPr w:leftFromText="180" w:rightFromText="180" w:horzAnchor="page" w:tblpX="286" w:tblpY="-300"/>
-        <w:tblW w:w="15291" w:type="dxa"/>
+        <w:tblW w:w="15321" w:type="dxa"/>
         <w:tblLook w:val="04A0" w:firstRow="1" w:lastRow="0" w:firstColumn="1" w:lastColumn="0" w:noHBand="0" w:noVBand="1"/>
       </w:tblPr>
       <w:tblGrid>
         <w:gridCol w:w="280"/>
-        <w:gridCol w:w="2722"/>
-        <w:gridCol w:w="2749"/>
-        <w:gridCol w:w="1490"/>
+        <w:gridCol w:w="2590"/>
+        <w:gridCol w:w="2460"/>
+        <w:gridCol w:w="1941"/>
         <w:gridCol w:w="1121"/>
         <w:gridCol w:w="6929"/>
       </w:tblGrid>
@@ -22,7 +23,7 @@
         </w:trPr>
         <w:tc>
           <w:tcPr>
-            <w:tcW w:w="3002" w:type="dxa"/>
+            <w:tcW w:w="2870" w:type="dxa"/>
             <w:gridSpan w:val="2"/>
             <w:vMerge w:val="restart"/>
             <w:tcBorders>
@@ -68,7 +69,7 @@
         </w:tc>
         <w:tc>
           <w:tcPr>
-            <w:tcW w:w="2749" w:type="dxa"/>
+            <w:tcW w:w="2460" w:type="dxa"/>
             <w:vMerge w:val="restart"/>
             <w:tcBorders>
               <w:top w:val="single" w:sz="8" w:space="0" w:color="auto"/>
@@ -113,7 +114,7 @@
         </w:tc>
         <w:tc>
           <w:tcPr>
-            <w:tcW w:w="2611" w:type="dxa"/>
+            <w:tcW w:w="3062" w:type="dxa"/>
             <w:gridSpan w:val="2"/>
             <w:tcBorders>
               <w:top w:val="single" w:sz="8" w:space="0" w:color="auto"/>
@@ -208,7 +209,7 @@
         </w:trPr>
         <w:tc>
           <w:tcPr>
-            <w:tcW w:w="3002" w:type="dxa"/>
+            <w:tcW w:w="2870" w:type="dxa"/>
             <w:gridSpan w:val="2"/>
             <w:vMerge/>
             <w:tcBorders>
@@ -238,7 +239,7 @@
         </w:tc>
         <w:tc>
           <w:tcPr>
-            <w:tcW w:w="2749" w:type="dxa"/>
+            <w:tcW w:w="2460" w:type="dxa"/>
             <w:vMerge/>
             <w:tcBorders>
               <w:top w:val="single" w:sz="8" w:space="0" w:color="auto"/>
@@ -267,7 +268,7 @@
         </w:tc>
         <w:tc>
           <w:tcPr>
-            <w:tcW w:w="1490" w:type="dxa"/>
+            <w:tcW w:w="1941" w:type="dxa"/>
             <w:tcBorders>
               <w:top w:val="nil"/>
               <w:left w:val="nil"/>
@@ -389,7 +390,7 @@
         </w:trPr>
         <w:tc>
           <w:tcPr>
-            <w:tcW w:w="3002" w:type="dxa"/>
+            <w:tcW w:w="2870" w:type="dxa"/>
             <w:gridSpan w:val="2"/>
             <w:tcBorders>
               <w:top w:val="single" w:sz="8" w:space="0" w:color="auto"/>
@@ -429,33 +430,34 @@
         </w:tc>
         <w:tc>
           <w:tcPr>
-            <w:tcW w:w="2749" w:type="dxa"/>
-            <w:tcBorders>
-              <w:top w:val="nil"/>
-              <w:left w:val="nil"/>
-              <w:bottom w:val="single" w:sz="8" w:space="0" w:color="auto"/>
-              <w:right w:val="single" w:sz="8" w:space="0" w:color="auto"/>
-            </w:tcBorders>
-            <w:shd w:val="clear" w:color="auto" w:fill="auto"/>
-            <w:noWrap/>
-            <w:vAlign w:val="center"/>
-            <w:hideMark/>
-          </w:tcPr>
-          <w:p>
-            <w:pPr>
-              <w:spacing w:after="0" w:line="240" w:lineRule="auto"/>
-              <w:jc w:val="center"/>
-              <w:rPr>
-                <w:rFonts w:ascii="Calibri" w:eastAsia="Times New Roman" w:hAnsi="Calibri" w:cs="Calibri"/>
-                <w:i/>
-                <w:iCs/>
-                <w:color w:val="000000"/>
-                <w:kern w:val="0"/>
-                <w:sz w:val="28"/>
-                <w:szCs w:val="28"/>
-                <w14:ligatures w14:val="none"/>
-              </w:rPr>
-            </w:pPr>
+            <w:tcW w:w="2460" w:type="dxa"/>
+            <w:tcBorders>
+              <w:top w:val="nil"/>
+              <w:left w:val="nil"/>
+              <w:bottom w:val="single" w:sz="8" w:space="0" w:color="auto"/>
+              <w:right w:val="single" w:sz="8" w:space="0" w:color="auto"/>
+            </w:tcBorders>
+            <w:shd w:val="clear" w:color="auto" w:fill="auto"/>
+            <w:noWrap/>
+            <w:vAlign w:val="center"/>
+            <w:hideMark/>
+          </w:tcPr>
+          <w:p>
+            <w:pPr>
+              <w:spacing w:after="0" w:line="240" w:lineRule="auto"/>
+              <w:jc w:val="center"/>
+              <w:rPr>
+                <w:rFonts w:ascii="Calibri" w:eastAsia="Times New Roman" w:hAnsi="Calibri" w:cs="Calibri"/>
+                <w:i/>
+                <w:iCs/>
+                <w:color w:val="000000"/>
+                <w:kern w:val="0"/>
+                <w:sz w:val="28"/>
+                <w:szCs w:val="28"/>
+                <w14:ligatures w14:val="none"/>
+              </w:rPr>
+            </w:pPr>
+            <w:proofErr w:type="spellStart"/>
             <w:r>
               <w:rPr>
                 <w:rFonts w:ascii="Calibri" w:eastAsia="Times New Roman" w:hAnsi="Calibri" w:cs="Calibri"/>
@@ -469,45 +471,57 @@
               </w:rPr>
               <w:t>word_list</w:t>
             </w:r>
-          </w:p>
-        </w:tc>
-        <w:tc>
-          <w:tcPr>
-            <w:tcW w:w="1490" w:type="dxa"/>
-            <w:tcBorders>
-              <w:top w:val="nil"/>
-              <w:left w:val="nil"/>
-              <w:bottom w:val="single" w:sz="8" w:space="0" w:color="auto"/>
-              <w:right w:val="single" w:sz="8" w:space="0" w:color="auto"/>
-            </w:tcBorders>
-            <w:shd w:val="clear" w:color="auto" w:fill="auto"/>
-            <w:noWrap/>
-            <w:vAlign w:val="center"/>
-            <w:hideMark/>
-          </w:tcPr>
-          <w:p>
-            <w:pPr>
-              <w:spacing w:after="0" w:line="240" w:lineRule="auto"/>
-              <w:jc w:val="center"/>
-              <w:rPr>
-                <w:rFonts w:ascii="Calibri" w:eastAsia="Times New Roman" w:hAnsi="Calibri" w:cs="Calibri"/>
-                <w:color w:val="000000"/>
-                <w:kern w:val="0"/>
-                <w:sz w:val="28"/>
-                <w:szCs w:val="28"/>
-                <w14:ligatures w14:val="none"/>
-              </w:rPr>
-            </w:pPr>
-            <w:r>
-              <w:rPr>
-                <w:rFonts w:ascii="Calibri" w:eastAsia="Times New Roman" w:hAnsi="Calibri" w:cs="Calibri"/>
-                <w:color w:val="000000"/>
-                <w:kern w:val="0"/>
-                <w:sz w:val="28"/>
-                <w:szCs w:val="28"/>
-                <w14:ligatures w14:val="none"/>
-              </w:rPr>
-              <w:t>game.py</w:t>
+            <w:proofErr w:type="spellEnd"/>
+          </w:p>
+        </w:tc>
+        <w:tc>
+          <w:tcPr>
+            <w:tcW w:w="1941" w:type="dxa"/>
+            <w:tcBorders>
+              <w:top w:val="nil"/>
+              <w:left w:val="nil"/>
+              <w:bottom w:val="single" w:sz="8" w:space="0" w:color="auto"/>
+              <w:right w:val="single" w:sz="8" w:space="0" w:color="auto"/>
+            </w:tcBorders>
+            <w:shd w:val="clear" w:color="auto" w:fill="auto"/>
+            <w:noWrap/>
+            <w:vAlign w:val="center"/>
+            <w:hideMark/>
+          </w:tcPr>
+          <w:p>
+            <w:pPr>
+              <w:spacing w:after="0" w:line="240" w:lineRule="auto"/>
+              <w:jc w:val="center"/>
+              <w:rPr>
+                <w:rFonts w:ascii="Calibri" w:eastAsia="Times New Roman" w:hAnsi="Calibri" w:cs="Calibri"/>
+                <w:color w:val="000000"/>
+                <w:kern w:val="0"/>
+                <w:sz w:val="28"/>
+                <w:szCs w:val="28"/>
+                <w14:ligatures w14:val="none"/>
+              </w:rPr>
+            </w:pPr>
+            <w:r>
+              <w:rPr>
+                <w:rFonts w:ascii="Calibri" w:eastAsia="Times New Roman" w:hAnsi="Calibri" w:cs="Calibri"/>
+                <w:color w:val="000000"/>
+                <w:kern w:val="0"/>
+                <w:sz w:val="28"/>
+                <w:szCs w:val="28"/>
+                <w14:ligatures w14:val="none"/>
+              </w:rPr>
+              <w:t>main</w:t>
+            </w:r>
+            <w:r>
+              <w:rPr>
+                <w:rFonts w:ascii="Calibri" w:eastAsia="Times New Roman" w:hAnsi="Calibri" w:cs="Calibri"/>
+                <w:color w:val="000000"/>
+                <w:kern w:val="0"/>
+                <w:sz w:val="28"/>
+                <w:szCs w:val="28"/>
+                <w14:ligatures w14:val="none"/>
+              </w:rPr>
+              <w:t>.py</w:t>
             </w:r>
           </w:p>
         </w:tc>
@@ -531,23 +545,27 @@
               <w:jc w:val="center"/>
               <w:rPr>
                 <w:rFonts w:ascii="Calibri" w:eastAsia="Times New Roman" w:hAnsi="Calibri" w:cs="Calibri"/>
-                <w:color w:val="000000"/>
-                <w:kern w:val="0"/>
-                <w:sz w:val="28"/>
-                <w:szCs w:val="28"/>
-                <w14:ligatures w14:val="none"/>
-              </w:rPr>
-            </w:pPr>
-            <w:r>
-              <w:rPr>
-                <w:rFonts w:ascii="Calibri" w:eastAsia="Times New Roman" w:hAnsi="Calibri" w:cs="Calibri"/>
-                <w:color w:val="000000"/>
-                <w:kern w:val="0"/>
-                <w:sz w:val="28"/>
-                <w:szCs w:val="28"/>
-                <w14:ligatures w14:val="none"/>
-              </w:rPr>
-              <w:t>12</w:t>
+                <w:i/>
+                <w:iCs/>
+                <w:color w:val="000000"/>
+                <w:kern w:val="0"/>
+                <w:sz w:val="28"/>
+                <w:szCs w:val="28"/>
+                <w14:ligatures w14:val="none"/>
+              </w:rPr>
+            </w:pPr>
+            <w:r>
+              <w:rPr>
+                <w:rFonts w:ascii="Calibri" w:eastAsia="Times New Roman" w:hAnsi="Calibri" w:cs="Calibri"/>
+                <w:i/>
+                <w:iCs/>
+                <w:color w:val="000000"/>
+                <w:kern w:val="0"/>
+                <w:sz w:val="28"/>
+                <w:szCs w:val="28"/>
+                <w14:ligatures w14:val="none"/>
+              </w:rPr>
+              <w:t>17</w:t>
             </w:r>
           </w:p>
         </w:tc>
@@ -577,16 +595,42 @@
                 <w14:ligatures w14:val="none"/>
               </w:rPr>
             </w:pPr>
-            <w:r>
-              <w:rPr>
-                <w:rFonts w:ascii="Calibri" w:eastAsia="Times New Roman" w:hAnsi="Calibri" w:cs="Calibri"/>
-                <w:color w:val="000000"/>
-                <w:kern w:val="0"/>
-                <w:sz w:val="28"/>
-                <w:szCs w:val="28"/>
-                <w14:ligatures w14:val="none"/>
-              </w:rPr>
-              <w:t>.splitlines() method returns an array</w:t>
+            <w:proofErr w:type="gramStart"/>
+            <w:r>
+              <w:rPr>
+                <w:rFonts w:ascii="Calibri" w:eastAsia="Times New Roman" w:hAnsi="Calibri" w:cs="Calibri"/>
+                <w:color w:val="000000"/>
+                <w:kern w:val="0"/>
+                <w:sz w:val="28"/>
+                <w:szCs w:val="28"/>
+                <w14:ligatures w14:val="none"/>
+              </w:rPr>
+              <w:t>.</w:t>
+            </w:r>
+            <w:proofErr w:type="spellStart"/>
+            <w:r>
+              <w:rPr>
+                <w:rFonts w:ascii="Calibri" w:eastAsia="Times New Roman" w:hAnsi="Calibri" w:cs="Calibri"/>
+                <w:color w:val="000000"/>
+                <w:kern w:val="0"/>
+                <w:sz w:val="28"/>
+                <w:szCs w:val="28"/>
+                <w14:ligatures w14:val="none"/>
+              </w:rPr>
+              <w:t>splitlines</w:t>
+            </w:r>
+            <w:proofErr w:type="spellEnd"/>
+            <w:proofErr w:type="gramEnd"/>
+            <w:r>
+              <w:rPr>
+                <w:rFonts w:ascii="Calibri" w:eastAsia="Times New Roman" w:hAnsi="Calibri" w:cs="Calibri"/>
+                <w:color w:val="000000"/>
+                <w:kern w:val="0"/>
+                <w:sz w:val="28"/>
+                <w:szCs w:val="28"/>
+                <w14:ligatures w14:val="none"/>
+              </w:rPr>
+              <w:t>() method returns an array</w:t>
             </w:r>
           </w:p>
         </w:tc>
@@ -597,7 +641,7 @@
         </w:trPr>
         <w:tc>
           <w:tcPr>
-            <w:tcW w:w="3002" w:type="dxa"/>
+            <w:tcW w:w="2870" w:type="dxa"/>
             <w:gridSpan w:val="2"/>
             <w:tcBorders>
               <w:top w:val="single" w:sz="8" w:space="0" w:color="auto"/>
@@ -637,51 +681,81 @@
         </w:tc>
         <w:tc>
           <w:tcPr>
-            <w:tcW w:w="2749" w:type="dxa"/>
-            <w:tcBorders>
-              <w:top w:val="nil"/>
-              <w:left w:val="nil"/>
-              <w:bottom w:val="single" w:sz="8" w:space="0" w:color="auto"/>
-              <w:right w:val="single" w:sz="8" w:space="0" w:color="auto"/>
-            </w:tcBorders>
-            <w:shd w:val="clear" w:color="auto" w:fill="auto"/>
-            <w:noWrap/>
-            <w:vAlign w:val="center"/>
-            <w:hideMark/>
-          </w:tcPr>
-          <w:p>
-            <w:pPr>
-              <w:spacing w:after="0" w:line="240" w:lineRule="auto"/>
-              <w:jc w:val="center"/>
-              <w:rPr>
-                <w:rFonts w:ascii="Calibri" w:eastAsia="Times New Roman" w:hAnsi="Calibri" w:cs="Calibri"/>
-                <w:i/>
-                <w:iCs/>
-                <w:color w:val="000000"/>
-                <w:kern w:val="0"/>
-                <w:sz w:val="28"/>
-                <w:szCs w:val="28"/>
-                <w14:ligatures w14:val="none"/>
-              </w:rPr>
-            </w:pPr>
-            <w:r>
-              <w:rPr>
-                <w:rFonts w:ascii="Calibri" w:eastAsia="Times New Roman" w:hAnsi="Calibri" w:cs="Calibri"/>
-                <w:i/>
-                <w:iCs/>
-                <w:color w:val="000000"/>
-                <w:kern w:val="0"/>
-                <w:sz w:val="28"/>
-                <w:szCs w:val="28"/>
-                <w14:ligatures w14:val="none"/>
-              </w:rPr>
-              <w:t>self.__secret_word</w:t>
-            </w:r>
-          </w:p>
-        </w:tc>
-        <w:tc>
-          <w:tcPr>
-            <w:tcW w:w="1490" w:type="dxa"/>
+            <w:tcW w:w="2460" w:type="dxa"/>
+            <w:tcBorders>
+              <w:top w:val="nil"/>
+              <w:left w:val="nil"/>
+              <w:bottom w:val="single" w:sz="8" w:space="0" w:color="auto"/>
+              <w:right w:val="single" w:sz="8" w:space="0" w:color="auto"/>
+            </w:tcBorders>
+            <w:shd w:val="clear" w:color="auto" w:fill="auto"/>
+            <w:noWrap/>
+            <w:vAlign w:val="center"/>
+            <w:hideMark/>
+          </w:tcPr>
+          <w:p>
+            <w:pPr>
+              <w:spacing w:after="0" w:line="240" w:lineRule="auto"/>
+              <w:jc w:val="center"/>
+              <w:rPr>
+                <w:rFonts w:ascii="Calibri" w:eastAsia="Times New Roman" w:hAnsi="Calibri" w:cs="Calibri"/>
+                <w:i/>
+                <w:iCs/>
+                <w:color w:val="000000"/>
+                <w:kern w:val="0"/>
+                <w:sz w:val="28"/>
+                <w:szCs w:val="28"/>
+                <w14:ligatures w14:val="none"/>
+              </w:rPr>
+            </w:pPr>
+            <w:proofErr w:type="gramStart"/>
+            <w:r>
+              <w:rPr>
+                <w:rFonts w:ascii="Calibri" w:eastAsia="Times New Roman" w:hAnsi="Calibri" w:cs="Calibri"/>
+                <w:i/>
+                <w:iCs/>
+                <w:color w:val="000000"/>
+                <w:kern w:val="0"/>
+                <w:sz w:val="28"/>
+                <w:szCs w:val="28"/>
+                <w14:ligatures w14:val="none"/>
+              </w:rPr>
+              <w:t>self._</w:t>
+            </w:r>
+            <w:proofErr w:type="gramEnd"/>
+            <w:r>
+              <w:rPr>
+                <w:rFonts w:ascii="Calibri" w:eastAsia="Times New Roman" w:hAnsi="Calibri" w:cs="Calibri"/>
+                <w:i/>
+                <w:iCs/>
+                <w:color w:val="000000"/>
+                <w:kern w:val="0"/>
+                <w:sz w:val="28"/>
+                <w:szCs w:val="28"/>
+                <w14:ligatures w14:val="none"/>
+              </w:rPr>
+              <w:t>_</w:t>
+            </w:r>
+            <w:proofErr w:type="spellStart"/>
+            <w:r>
+              <w:rPr>
+                <w:rFonts w:ascii="Calibri" w:eastAsia="Times New Roman" w:hAnsi="Calibri" w:cs="Calibri"/>
+                <w:i/>
+                <w:iCs/>
+                <w:color w:val="000000"/>
+                <w:kern w:val="0"/>
+                <w:sz w:val="28"/>
+                <w:szCs w:val="28"/>
+                <w14:ligatures w14:val="none"/>
+              </w:rPr>
+              <w:t>secret_word</w:t>
+            </w:r>
+            <w:proofErr w:type="spellEnd"/>
+          </w:p>
+        </w:tc>
+        <w:tc>
+          <w:tcPr>
+            <w:tcW w:w="1941" w:type="dxa"/>
             <w:tcBorders>
               <w:top w:val="nil"/>
               <w:left w:val="nil"/>
@@ -739,23 +813,40 @@
               <w:jc w:val="center"/>
               <w:rPr>
                 <w:rFonts w:ascii="Calibri" w:eastAsia="Times New Roman" w:hAnsi="Calibri" w:cs="Calibri"/>
-                <w:color w:val="000000"/>
-                <w:kern w:val="0"/>
-                <w:sz w:val="28"/>
-                <w:szCs w:val="28"/>
-                <w14:ligatures w14:val="none"/>
-              </w:rPr>
-            </w:pPr>
-            <w:r>
-              <w:rPr>
-                <w:rFonts w:ascii="Calibri" w:eastAsia="Times New Roman" w:hAnsi="Calibri" w:cs="Calibri"/>
-                <w:color w:val="000000"/>
-                <w:kern w:val="0"/>
-                <w:sz w:val="28"/>
-                <w:szCs w:val="28"/>
-                <w14:ligatures w14:val="none"/>
-              </w:rPr>
-              <w:t>11</w:t>
+                <w:i/>
+                <w:iCs/>
+                <w:color w:val="000000"/>
+                <w:kern w:val="0"/>
+                <w:sz w:val="28"/>
+                <w:szCs w:val="28"/>
+                <w14:ligatures w14:val="none"/>
+              </w:rPr>
+            </w:pPr>
+            <w:r>
+              <w:rPr>
+                <w:rFonts w:ascii="Calibri" w:eastAsia="Times New Roman" w:hAnsi="Calibri" w:cs="Calibri"/>
+                <w:i/>
+                <w:iCs/>
+                <w:color w:val="000000"/>
+                <w:kern w:val="0"/>
+                <w:sz w:val="28"/>
+                <w:szCs w:val="28"/>
+                <w14:ligatures w14:val="none"/>
+              </w:rPr>
+              <w:t>1</w:t>
+            </w:r>
+            <w:r>
+              <w:rPr>
+                <w:rFonts w:ascii="Calibri" w:eastAsia="Times New Roman" w:hAnsi="Calibri" w:cs="Calibri"/>
+                <w:i/>
+                <w:iCs/>
+                <w:color w:val="000000"/>
+                <w:kern w:val="0"/>
+                <w:sz w:val="28"/>
+                <w:szCs w:val="28"/>
+                <w14:ligatures w14:val="none"/>
+              </w:rPr>
+              <w:t>2</w:t>
             </w:r>
           </w:p>
         </w:tc>
@@ -785,6 +876,17 @@
                 <w14:ligatures w14:val="none"/>
               </w:rPr>
             </w:pPr>
+            <w:r>
+              <w:rPr>
+                <w:rFonts w:ascii="Calibri" w:eastAsia="Times New Roman" w:hAnsi="Calibri" w:cs="Calibri"/>
+                <w:color w:val="000000"/>
+                <w:kern w:val="0"/>
+                <w:sz w:val="28"/>
+                <w:szCs w:val="28"/>
+                <w14:ligatures w14:val="none"/>
+              </w:rPr>
+              <w:t>Secret word set as tuple so it doesn’t accidentally change</w:t>
+            </w:r>
           </w:p>
         </w:tc>
       </w:tr>
@@ -794,7 +896,7 @@
         </w:trPr>
         <w:tc>
           <w:tcPr>
-            <w:tcW w:w="3002" w:type="dxa"/>
+            <w:tcW w:w="2870" w:type="dxa"/>
             <w:gridSpan w:val="2"/>
             <w:tcBorders>
               <w:top w:val="single" w:sz="8" w:space="0" w:color="auto"/>
@@ -834,75 +936,103 @@
         </w:tc>
         <w:tc>
           <w:tcPr>
-            <w:tcW w:w="2749" w:type="dxa"/>
-            <w:tcBorders>
-              <w:top w:val="nil"/>
-              <w:left w:val="nil"/>
-              <w:bottom w:val="single" w:sz="8" w:space="0" w:color="auto"/>
-              <w:right w:val="single" w:sz="8" w:space="0" w:color="auto"/>
-            </w:tcBorders>
-            <w:shd w:val="clear" w:color="auto" w:fill="auto"/>
-            <w:noWrap/>
-            <w:vAlign w:val="center"/>
-            <w:hideMark/>
-          </w:tcPr>
-          <w:p>
-            <w:pPr>
-              <w:spacing w:after="0" w:line="240" w:lineRule="auto"/>
-              <w:jc w:val="center"/>
-              <w:rPr>
-                <w:rFonts w:ascii="Calibri" w:eastAsia="Times New Roman" w:hAnsi="Calibri" w:cs="Calibri"/>
-                <w:i/>
-                <w:iCs/>
-                <w:color w:val="000000"/>
-                <w:kern w:val="0"/>
-                <w:sz w:val="28"/>
-                <w:szCs w:val="28"/>
-                <w14:ligatures w14:val="none"/>
-              </w:rPr>
-            </w:pPr>
-            <w:r>
-              <w:rPr>
-                <w:rFonts w:ascii="Calibri" w:eastAsia="Times New Roman" w:hAnsi="Calibri" w:cs="Calibri"/>
-                <w:i/>
-                <w:iCs/>
-                <w:color w:val="000000"/>
-                <w:kern w:val="0"/>
-                <w:sz w:val="28"/>
-                <w:szCs w:val="28"/>
-                <w14:ligatures w14:val="none"/>
-              </w:rPr>
-              <w:t>self.guesses</w:t>
-            </w:r>
-          </w:p>
-        </w:tc>
-        <w:tc>
-          <w:tcPr>
-            <w:tcW w:w="1490" w:type="dxa"/>
-            <w:tcBorders>
-              <w:top w:val="nil"/>
-              <w:left w:val="nil"/>
-              <w:bottom w:val="single" w:sz="8" w:space="0" w:color="auto"/>
-              <w:right w:val="single" w:sz="8" w:space="0" w:color="auto"/>
-            </w:tcBorders>
-            <w:shd w:val="clear" w:color="auto" w:fill="auto"/>
-            <w:noWrap/>
-            <w:vAlign w:val="center"/>
-            <w:hideMark/>
-          </w:tcPr>
-          <w:p>
-            <w:pPr>
-              <w:spacing w:after="0" w:line="240" w:lineRule="auto"/>
-              <w:jc w:val="center"/>
-              <w:rPr>
-                <w:rFonts w:ascii="Calibri" w:eastAsia="Times New Roman" w:hAnsi="Calibri" w:cs="Calibri"/>
-                <w:color w:val="000000"/>
-                <w:kern w:val="0"/>
-                <w:sz w:val="28"/>
-                <w:szCs w:val="28"/>
-                <w14:ligatures w14:val="none"/>
-              </w:rPr>
-            </w:pPr>
+            <w:tcW w:w="2460" w:type="dxa"/>
+            <w:tcBorders>
+              <w:top w:val="nil"/>
+              <w:left w:val="nil"/>
+              <w:bottom w:val="single" w:sz="8" w:space="0" w:color="auto"/>
+              <w:right w:val="single" w:sz="8" w:space="0" w:color="auto"/>
+            </w:tcBorders>
+            <w:shd w:val="clear" w:color="auto" w:fill="auto"/>
+            <w:noWrap/>
+            <w:vAlign w:val="center"/>
+            <w:hideMark/>
+          </w:tcPr>
+          <w:p>
+            <w:pPr>
+              <w:spacing w:after="0" w:line="240" w:lineRule="auto"/>
+              <w:jc w:val="center"/>
+              <w:rPr>
+                <w:rFonts w:ascii="Calibri" w:eastAsia="Times New Roman" w:hAnsi="Calibri" w:cs="Calibri"/>
+                <w:i/>
+                <w:iCs/>
+                <w:color w:val="000000"/>
+                <w:kern w:val="0"/>
+                <w:sz w:val="28"/>
+                <w:szCs w:val="28"/>
+                <w14:ligatures w14:val="none"/>
+              </w:rPr>
+            </w:pPr>
+            <w:proofErr w:type="spellStart"/>
+            <w:proofErr w:type="gramStart"/>
+            <w:r>
+              <w:rPr>
+                <w:rFonts w:ascii="Calibri" w:eastAsia="Times New Roman" w:hAnsi="Calibri" w:cs="Calibri"/>
+                <w:i/>
+                <w:iCs/>
+                <w:color w:val="000000"/>
+                <w:kern w:val="0"/>
+                <w:sz w:val="28"/>
+                <w:szCs w:val="28"/>
+                <w14:ligatures w14:val="none"/>
+              </w:rPr>
+              <w:t>self.guessed</w:t>
+            </w:r>
+            <w:proofErr w:type="gramEnd"/>
+            <w:r>
+              <w:rPr>
+                <w:rFonts w:ascii="Calibri" w:eastAsia="Times New Roman" w:hAnsi="Calibri" w:cs="Calibri"/>
+                <w:i/>
+                <w:iCs/>
+                <w:color w:val="000000"/>
+                <w:kern w:val="0"/>
+                <w:sz w:val="28"/>
+                <w:szCs w:val="28"/>
+                <w14:ligatures w14:val="none"/>
+              </w:rPr>
+              <w:t>_letters</w:t>
+            </w:r>
+            <w:proofErr w:type="spellEnd"/>
+          </w:p>
+        </w:tc>
+        <w:tc>
+          <w:tcPr>
+            <w:tcW w:w="1941" w:type="dxa"/>
+            <w:tcBorders>
+              <w:top w:val="nil"/>
+              <w:left w:val="nil"/>
+              <w:bottom w:val="single" w:sz="8" w:space="0" w:color="auto"/>
+              <w:right w:val="single" w:sz="8" w:space="0" w:color="auto"/>
+            </w:tcBorders>
+            <w:shd w:val="clear" w:color="auto" w:fill="auto"/>
+            <w:noWrap/>
+            <w:vAlign w:val="center"/>
+            <w:hideMark/>
+          </w:tcPr>
+          <w:p>
+            <w:pPr>
+              <w:spacing w:after="0" w:line="240" w:lineRule="auto"/>
+              <w:jc w:val="center"/>
+              <w:rPr>
+                <w:rFonts w:ascii="Calibri" w:eastAsia="Times New Roman" w:hAnsi="Calibri" w:cs="Calibri"/>
+                <w:color w:val="000000"/>
+                <w:kern w:val="0"/>
+                <w:sz w:val="28"/>
+                <w:szCs w:val="28"/>
+                <w14:ligatures w14:val="none"/>
+              </w:rPr>
+            </w:pPr>
+            <w:r>
+              <w:rPr>
+                <w:rFonts w:ascii="Calibri" w:eastAsia="Times New Roman" w:hAnsi="Calibri" w:cs="Calibri"/>
+                <w:color w:val="000000"/>
+                <w:kern w:val="0"/>
+                <w:sz w:val="28"/>
+                <w:szCs w:val="28"/>
+                <w14:ligatures w14:val="none"/>
+              </w:rPr>
+              <w:t>game.py</w:t>
+            </w:r>
           </w:p>
         </w:tc>
         <w:tc>
@@ -925,16 +1055,33 @@
               <w:jc w:val="center"/>
               <w:rPr>
                 <w:rFonts w:ascii="Calibri" w:eastAsia="Times New Roman" w:hAnsi="Calibri" w:cs="Calibri"/>
-                <w:color w:val="000000"/>
-                <w:kern w:val="0"/>
-                <w:sz w:val="28"/>
-                <w:szCs w:val="28"/>
-                <w14:ligatures w14:val="none"/>
-              </w:rPr>
-            </w:pPr>
-            <w:r>
-              <w:rPr>
-                <w:rFonts w:ascii="Calibri" w:eastAsia="Times New Roman" w:hAnsi="Calibri" w:cs="Calibri"/>
+                <w:i/>
+                <w:iCs/>
+                <w:color w:val="000000"/>
+                <w:kern w:val="0"/>
+                <w:sz w:val="28"/>
+                <w:szCs w:val="28"/>
+                <w14:ligatures w14:val="none"/>
+              </w:rPr>
+            </w:pPr>
+            <w:r>
+              <w:rPr>
+                <w:rFonts w:ascii="Calibri" w:eastAsia="Times New Roman" w:hAnsi="Calibri" w:cs="Calibri"/>
+                <w:i/>
+                <w:iCs/>
+                <w:color w:val="000000"/>
+                <w:kern w:val="0"/>
+                <w:sz w:val="28"/>
+                <w:szCs w:val="28"/>
+                <w14:ligatures w14:val="none"/>
+              </w:rPr>
+              <w:t>15</w:t>
+            </w:r>
+            <w:r>
+              <w:rPr>
+                <w:rFonts w:ascii="Calibri" w:eastAsia="Times New Roman" w:hAnsi="Calibri" w:cs="Calibri"/>
+                <w:i/>
+                <w:iCs/>
                 <w:color w:val="000000"/>
                 <w:kern w:val="0"/>
                 <w:sz w:val="28"/>
@@ -971,6 +1118,17 @@
                 <w14:ligatures w14:val="none"/>
               </w:rPr>
             </w:pPr>
+            <w:r>
+              <w:rPr>
+                <w:rFonts w:ascii="Calibri" w:eastAsia="Times New Roman" w:hAnsi="Calibri" w:cs="Calibri"/>
+                <w:color w:val="000000"/>
+                <w:kern w:val="0"/>
+                <w:sz w:val="28"/>
+                <w:szCs w:val="28"/>
+                <w14:ligatures w14:val="none"/>
+              </w:rPr>
+              <w:t>Tracks every unique letter guessed</w:t>
+            </w:r>
           </w:p>
         </w:tc>
       </w:tr>
@@ -980,7 +1138,7 @@
         </w:trPr>
         <w:tc>
           <w:tcPr>
-            <w:tcW w:w="3002" w:type="dxa"/>
+            <w:tcW w:w="2870" w:type="dxa"/>
             <w:gridSpan w:val="2"/>
             <w:tcBorders>
               <w:top w:val="single" w:sz="8" w:space="0" w:color="auto"/>
@@ -1020,7 +1178,7 @@
         </w:tc>
         <w:tc>
           <w:tcPr>
-            <w:tcW w:w="2749" w:type="dxa"/>
+            <w:tcW w:w="2460" w:type="dxa"/>
             <w:tcBorders>
               <w:top w:val="nil"/>
               <w:left w:val="nil"/>
@@ -1064,7 +1222,7 @@
         </w:tc>
         <w:tc>
           <w:tcPr>
-            <w:tcW w:w="1490" w:type="dxa"/>
+            <w:tcW w:w="1941" w:type="dxa"/>
             <w:tcBorders>
               <w:top w:val="nil"/>
               <w:left w:val="nil"/>
@@ -1122,23 +1280,27 @@
               <w:jc w:val="center"/>
               <w:rPr>
                 <w:rFonts w:ascii="Calibri" w:eastAsia="Times New Roman" w:hAnsi="Calibri" w:cs="Calibri"/>
-                <w:color w:val="000000"/>
-                <w:kern w:val="0"/>
-                <w:sz w:val="28"/>
-                <w:szCs w:val="28"/>
-                <w14:ligatures w14:val="none"/>
-              </w:rPr>
-            </w:pPr>
-            <w:r>
-              <w:rPr>
-                <w:rFonts w:ascii="Calibri" w:eastAsia="Times New Roman" w:hAnsi="Calibri" w:cs="Calibri"/>
-                <w:color w:val="000000"/>
-                <w:kern w:val="0"/>
-                <w:sz w:val="28"/>
-                <w:szCs w:val="28"/>
-                <w14:ligatures w14:val="none"/>
-              </w:rPr>
-              <w:t>51</w:t>
+                <w:i/>
+                <w:iCs/>
+                <w:color w:val="000000"/>
+                <w:kern w:val="0"/>
+                <w:sz w:val="28"/>
+                <w:szCs w:val="28"/>
+                <w14:ligatures w14:val="none"/>
+              </w:rPr>
+            </w:pPr>
+            <w:r>
+              <w:rPr>
+                <w:rFonts w:ascii="Calibri" w:eastAsia="Times New Roman" w:hAnsi="Calibri" w:cs="Calibri"/>
+                <w:i/>
+                <w:iCs/>
+                <w:color w:val="000000"/>
+                <w:kern w:val="0"/>
+                <w:sz w:val="28"/>
+                <w:szCs w:val="28"/>
+                <w14:ligatures w14:val="none"/>
+              </w:rPr>
+              <w:t>98</w:t>
             </w:r>
           </w:p>
         </w:tc>
@@ -1168,6 +1330,17 @@
                 <w14:ligatures w14:val="none"/>
               </w:rPr>
             </w:pPr>
+            <w:r>
+              <w:rPr>
+                <w:rFonts w:ascii="Calibri" w:eastAsia="Times New Roman" w:hAnsi="Calibri" w:cs="Calibri"/>
+                <w:color w:val="000000"/>
+                <w:kern w:val="0"/>
+                <w:sz w:val="28"/>
+                <w:szCs w:val="28"/>
+                <w14:ligatures w14:val="none"/>
+              </w:rPr>
+              <w:t>Maintains two keys for ‘perfect’ and ‘partial’ matches</w:t>
+            </w:r>
           </w:p>
         </w:tc>
       </w:tr>
@@ -1177,7 +1350,7 @@
         </w:trPr>
         <w:tc>
           <w:tcPr>
-            <w:tcW w:w="3002" w:type="dxa"/>
+            <w:tcW w:w="2870" w:type="dxa"/>
             <w:gridSpan w:val="2"/>
             <w:tcBorders>
               <w:top w:val="single" w:sz="8" w:space="0" w:color="auto"/>
@@ -1217,7 +1390,7 @@
         </w:tc>
         <w:tc>
           <w:tcPr>
-            <w:tcW w:w="2749" w:type="dxa"/>
+            <w:tcW w:w="2460" w:type="dxa"/>
             <w:tcBorders>
               <w:top w:val="nil"/>
               <w:left w:val="nil"/>
@@ -1257,7 +1430,7 @@
         </w:tc>
         <w:tc>
           <w:tcPr>
-            <w:tcW w:w="1490" w:type="dxa"/>
+            <w:tcW w:w="1941" w:type="dxa"/>
             <w:tcBorders>
               <w:top w:val="nil"/>
               <w:left w:val="nil"/>
@@ -1315,23 +1488,27 @@
               <w:jc w:val="center"/>
               <w:rPr>
                 <w:rFonts w:ascii="Calibri" w:eastAsia="Times New Roman" w:hAnsi="Calibri" w:cs="Calibri"/>
-                <w:color w:val="000000"/>
-                <w:kern w:val="0"/>
-                <w:sz w:val="28"/>
-                <w:szCs w:val="28"/>
-                <w14:ligatures w14:val="none"/>
-              </w:rPr>
-            </w:pPr>
-            <w:r>
-              <w:rPr>
-                <w:rFonts w:ascii="Calibri" w:eastAsia="Times New Roman" w:hAnsi="Calibri" w:cs="Calibri"/>
-                <w:color w:val="000000"/>
-                <w:kern w:val="0"/>
-                <w:sz w:val="28"/>
-                <w:szCs w:val="28"/>
-                <w14:ligatures w14:val="none"/>
-              </w:rPr>
-              <w:t>40</w:t>
+                <w:i/>
+                <w:iCs/>
+                <w:color w:val="000000"/>
+                <w:kern w:val="0"/>
+                <w:sz w:val="28"/>
+                <w:szCs w:val="28"/>
+                <w14:ligatures w14:val="none"/>
+              </w:rPr>
+            </w:pPr>
+            <w:r>
+              <w:rPr>
+                <w:rFonts w:ascii="Calibri" w:eastAsia="Times New Roman" w:hAnsi="Calibri" w:cs="Calibri"/>
+                <w:i/>
+                <w:iCs/>
+                <w:color w:val="000000"/>
+                <w:kern w:val="0"/>
+                <w:sz w:val="28"/>
+                <w:szCs w:val="28"/>
+                <w14:ligatures w14:val="none"/>
+              </w:rPr>
+              <w:t>73</w:t>
             </w:r>
           </w:p>
         </w:tc>
@@ -1370,7 +1547,40 @@
                 <w:szCs w:val="28"/>
                 <w14:ligatures w14:val="none"/>
               </w:rPr>
-              <w:t>for loop used to compare words, one char at a time</w:t>
+              <w:t>F</w:t>
+            </w:r>
+            <w:r>
+              <w:rPr>
+                <w:rFonts w:ascii="Calibri" w:eastAsia="Times New Roman" w:hAnsi="Calibri" w:cs="Calibri"/>
+                <w:color w:val="000000"/>
+                <w:kern w:val="0"/>
+                <w:sz w:val="28"/>
+                <w:szCs w:val="28"/>
+                <w14:ligatures w14:val="none"/>
+              </w:rPr>
+              <w:t>or</w:t>
+            </w:r>
+            <w:r>
+              <w:rPr>
+                <w:rFonts w:ascii="Calibri" w:eastAsia="Times New Roman" w:hAnsi="Calibri" w:cs="Calibri"/>
+                <w:color w:val="000000"/>
+                <w:kern w:val="0"/>
+                <w:sz w:val="28"/>
+                <w:szCs w:val="28"/>
+                <w14:ligatures w14:val="none"/>
+              </w:rPr>
+              <w:t>-</w:t>
+            </w:r>
+            <w:r>
+              <w:rPr>
+                <w:rFonts w:ascii="Calibri" w:eastAsia="Times New Roman" w:hAnsi="Calibri" w:cs="Calibri"/>
+                <w:color w:val="000000"/>
+                <w:kern w:val="0"/>
+                <w:sz w:val="28"/>
+                <w:szCs w:val="28"/>
+                <w14:ligatures w14:val="none"/>
+              </w:rPr>
+              <w:t>loop used to compare words, one char at a time</w:t>
             </w:r>
           </w:p>
         </w:tc>
@@ -1381,7 +1591,7 @@
         </w:trPr>
         <w:tc>
           <w:tcPr>
-            <w:tcW w:w="3002" w:type="dxa"/>
+            <w:tcW w:w="2870" w:type="dxa"/>
             <w:gridSpan w:val="2"/>
             <w:tcBorders>
               <w:top w:val="single" w:sz="8" w:space="0" w:color="auto"/>
@@ -1421,7 +1631,7 @@
         </w:tc>
         <w:tc>
           <w:tcPr>
-            <w:tcW w:w="2749" w:type="dxa"/>
+            <w:tcW w:w="2460" w:type="dxa"/>
             <w:tcBorders>
               <w:top w:val="nil"/>
               <w:left w:val="nil"/>
@@ -1461,7 +1671,7 @@
         </w:tc>
         <w:tc>
           <w:tcPr>
-            <w:tcW w:w="1490" w:type="dxa"/>
+            <w:tcW w:w="1941" w:type="dxa"/>
             <w:tcBorders>
               <w:top w:val="nil"/>
               <w:left w:val="nil"/>
@@ -1519,23 +1729,27 @@
               <w:jc w:val="center"/>
               <w:rPr>
                 <w:rFonts w:ascii="Calibri" w:eastAsia="Times New Roman" w:hAnsi="Calibri" w:cs="Calibri"/>
-                <w:color w:val="000000"/>
-                <w:kern w:val="0"/>
-                <w:sz w:val="28"/>
-                <w:szCs w:val="28"/>
-                <w14:ligatures w14:val="none"/>
-              </w:rPr>
-            </w:pPr>
-            <w:r>
-              <w:rPr>
-                <w:rFonts w:ascii="Calibri" w:eastAsia="Times New Roman" w:hAnsi="Calibri" w:cs="Calibri"/>
-                <w:color w:val="000000"/>
-                <w:kern w:val="0"/>
-                <w:sz w:val="28"/>
-                <w:szCs w:val="28"/>
-                <w14:ligatures w14:val="none"/>
-              </w:rPr>
-              <w:t>41</w:t>
+                <w:i/>
+                <w:iCs/>
+                <w:color w:val="000000"/>
+                <w:kern w:val="0"/>
+                <w:sz w:val="28"/>
+                <w:szCs w:val="28"/>
+                <w14:ligatures w14:val="none"/>
+              </w:rPr>
+            </w:pPr>
+            <w:r>
+              <w:rPr>
+                <w:rFonts w:ascii="Calibri" w:eastAsia="Times New Roman" w:hAnsi="Calibri" w:cs="Calibri"/>
+                <w:i/>
+                <w:iCs/>
+                <w:color w:val="000000"/>
+                <w:kern w:val="0"/>
+                <w:sz w:val="28"/>
+                <w:szCs w:val="28"/>
+                <w14:ligatures w14:val="none"/>
+              </w:rPr>
+              <w:t>22</w:t>
             </w:r>
           </w:p>
         </w:tc>
@@ -1574,7 +1788,51 @@
                 <w:szCs w:val="28"/>
                 <w14:ligatures w14:val="none"/>
               </w:rPr>
-              <w:t>if statement drives comparison behavior</w:t>
+              <w:t>I</w:t>
+            </w:r>
+            <w:r>
+              <w:rPr>
+                <w:rFonts w:ascii="Calibri" w:eastAsia="Times New Roman" w:hAnsi="Calibri" w:cs="Calibri"/>
+                <w:color w:val="000000"/>
+                <w:kern w:val="0"/>
+                <w:sz w:val="28"/>
+                <w:szCs w:val="28"/>
+                <w14:ligatures w14:val="none"/>
+              </w:rPr>
+              <w:t>f</w:t>
+            </w:r>
+            <w:r>
+              <w:rPr>
+                <w:rFonts w:ascii="Calibri" w:eastAsia="Times New Roman" w:hAnsi="Calibri" w:cs="Calibri"/>
+                <w:color w:val="000000"/>
+                <w:kern w:val="0"/>
+                <w:sz w:val="28"/>
+                <w:szCs w:val="28"/>
+                <w14:ligatures w14:val="none"/>
+              </w:rPr>
+              <w:t>-</w:t>
+            </w:r>
+            <w:r>
+              <w:rPr>
+                <w:rFonts w:ascii="Calibri" w:eastAsia="Times New Roman" w:hAnsi="Calibri" w:cs="Calibri"/>
+                <w:color w:val="000000"/>
+                <w:kern w:val="0"/>
+                <w:sz w:val="28"/>
+                <w:szCs w:val="28"/>
+                <w14:ligatures w14:val="none"/>
+              </w:rPr>
+              <w:t xml:space="preserve">statement </w:t>
+            </w:r>
+            <w:r>
+              <w:rPr>
+                <w:rFonts w:ascii="Calibri" w:eastAsia="Times New Roman" w:hAnsi="Calibri" w:cs="Calibri"/>
+                <w:color w:val="000000"/>
+                <w:kern w:val="0"/>
+                <w:sz w:val="28"/>
+                <w:szCs w:val="28"/>
+                <w14:ligatures w14:val="none"/>
+              </w:rPr>
+              <w:t>checks if game is still ongoing</w:t>
             </w:r>
           </w:p>
         </w:tc>
@@ -1585,7 +1843,7 @@
         </w:trPr>
         <w:tc>
           <w:tcPr>
-            <w:tcW w:w="3002" w:type="dxa"/>
+            <w:tcW w:w="2870" w:type="dxa"/>
             <w:gridSpan w:val="2"/>
             <w:tcBorders>
               <w:top w:val="single" w:sz="8" w:space="0" w:color="auto"/>
@@ -1625,7 +1883,7 @@
         </w:tc>
         <w:tc>
           <w:tcPr>
-            <w:tcW w:w="2749" w:type="dxa"/>
+            <w:tcW w:w="2460" w:type="dxa"/>
             <w:tcBorders>
               <w:top w:val="nil"/>
               <w:left w:val="nil"/>
@@ -1665,7 +1923,7 @@
         </w:tc>
         <w:tc>
           <w:tcPr>
-            <w:tcW w:w="1490" w:type="dxa"/>
+            <w:tcW w:w="1941" w:type="dxa"/>
             <w:tcBorders>
               <w:top w:val="nil"/>
               <w:left w:val="nil"/>
@@ -1723,16 +1981,20 @@
               <w:jc w:val="center"/>
               <w:rPr>
                 <w:rFonts w:ascii="Calibri" w:eastAsia="Times New Roman" w:hAnsi="Calibri" w:cs="Calibri"/>
-                <w:color w:val="000000"/>
-                <w:kern w:val="0"/>
-                <w:sz w:val="28"/>
-                <w:szCs w:val="28"/>
-                <w14:ligatures w14:val="none"/>
-              </w:rPr>
-            </w:pPr>
-            <w:r>
-              <w:rPr>
-                <w:rFonts w:ascii="Calibri" w:eastAsia="Times New Roman" w:hAnsi="Calibri" w:cs="Calibri"/>
+                <w:i/>
+                <w:iCs/>
+                <w:color w:val="000000"/>
+                <w:kern w:val="0"/>
+                <w:sz w:val="28"/>
+                <w:szCs w:val="28"/>
+                <w14:ligatures w14:val="none"/>
+              </w:rPr>
+            </w:pPr>
+            <w:r>
+              <w:rPr>
+                <w:rFonts w:ascii="Calibri" w:eastAsia="Times New Roman" w:hAnsi="Calibri" w:cs="Calibri"/>
+                <w:i/>
+                <w:iCs/>
                 <w:color w:val="000000"/>
                 <w:kern w:val="0"/>
                 <w:sz w:val="28"/>
@@ -1789,7 +2051,7 @@
         </w:trPr>
         <w:tc>
           <w:tcPr>
-            <w:tcW w:w="3002" w:type="dxa"/>
+            <w:tcW w:w="2870" w:type="dxa"/>
             <w:gridSpan w:val="2"/>
             <w:tcBorders>
               <w:top w:val="single" w:sz="8" w:space="0" w:color="auto"/>
@@ -1829,7 +2091,7 @@
         </w:tc>
         <w:tc>
           <w:tcPr>
-            <w:tcW w:w="2749" w:type="dxa"/>
+            <w:tcW w:w="2460" w:type="dxa"/>
             <w:tcBorders>
               <w:top w:val="nil"/>
               <w:left w:val="nil"/>
@@ -1873,7 +2135,7 @@
         </w:tc>
         <w:tc>
           <w:tcPr>
-            <w:tcW w:w="1490" w:type="dxa"/>
+            <w:tcW w:w="1941" w:type="dxa"/>
             <w:tcBorders>
               <w:top w:val="nil"/>
               <w:left w:val="nil"/>
@@ -1931,23 +2193,40 @@
               <w:jc w:val="center"/>
               <w:rPr>
                 <w:rFonts w:ascii="Calibri" w:eastAsia="Times New Roman" w:hAnsi="Calibri" w:cs="Calibri"/>
-                <w:color w:val="000000"/>
-                <w:kern w:val="0"/>
-                <w:sz w:val="28"/>
-                <w:szCs w:val="28"/>
-                <w14:ligatures w14:val="none"/>
-              </w:rPr>
-            </w:pPr>
-            <w:r>
-              <w:rPr>
-                <w:rFonts w:ascii="Calibri" w:eastAsia="Times New Roman" w:hAnsi="Calibri" w:cs="Calibri"/>
-                <w:color w:val="000000"/>
-                <w:kern w:val="0"/>
-                <w:sz w:val="28"/>
-                <w:szCs w:val="28"/>
-                <w14:ligatures w14:val="none"/>
-              </w:rPr>
-              <w:t>14</w:t>
+                <w:i/>
+                <w:iCs/>
+                <w:color w:val="000000"/>
+                <w:kern w:val="0"/>
+                <w:sz w:val="28"/>
+                <w:szCs w:val="28"/>
+                <w14:ligatures w14:val="none"/>
+              </w:rPr>
+            </w:pPr>
+            <w:r>
+              <w:rPr>
+                <w:rFonts w:ascii="Calibri" w:eastAsia="Times New Roman" w:hAnsi="Calibri" w:cs="Calibri"/>
+                <w:i/>
+                <w:iCs/>
+                <w:color w:val="000000"/>
+                <w:kern w:val="0"/>
+                <w:sz w:val="28"/>
+                <w:szCs w:val="28"/>
+                <w14:ligatures w14:val="none"/>
+              </w:rPr>
+              <w:t>1</w:t>
+            </w:r>
+            <w:r>
+              <w:rPr>
+                <w:rFonts w:ascii="Calibri" w:eastAsia="Times New Roman" w:hAnsi="Calibri" w:cs="Calibri"/>
+                <w:i/>
+                <w:iCs/>
+                <w:color w:val="000000"/>
+                <w:kern w:val="0"/>
+                <w:sz w:val="28"/>
+                <w:szCs w:val="28"/>
+                <w14:ligatures w14:val="none"/>
+              </w:rPr>
+              <w:t>5</w:t>
             </w:r>
           </w:p>
         </w:tc>
@@ -1997,7 +2276,7 @@
         </w:trPr>
         <w:tc>
           <w:tcPr>
-            <w:tcW w:w="3002" w:type="dxa"/>
+            <w:tcW w:w="2870" w:type="dxa"/>
             <w:gridSpan w:val="2"/>
             <w:tcBorders>
               <w:top w:val="single" w:sz="8" w:space="0" w:color="auto"/>
@@ -2037,33 +2316,34 @@
         </w:tc>
         <w:tc>
           <w:tcPr>
-            <w:tcW w:w="2749" w:type="dxa"/>
-            <w:tcBorders>
-              <w:top w:val="nil"/>
-              <w:left w:val="nil"/>
-              <w:bottom w:val="single" w:sz="8" w:space="0" w:color="auto"/>
-              <w:right w:val="single" w:sz="8" w:space="0" w:color="auto"/>
-            </w:tcBorders>
-            <w:shd w:val="clear" w:color="auto" w:fill="auto"/>
-            <w:noWrap/>
-            <w:vAlign w:val="center"/>
-            <w:hideMark/>
-          </w:tcPr>
-          <w:p>
-            <w:pPr>
-              <w:spacing w:after="0" w:line="240" w:lineRule="auto"/>
-              <w:jc w:val="center"/>
-              <w:rPr>
-                <w:rFonts w:ascii="Calibri" w:eastAsia="Times New Roman" w:hAnsi="Calibri" w:cs="Calibri"/>
-                <w:i/>
-                <w:iCs/>
-                <w:color w:val="000000"/>
-                <w:kern w:val="0"/>
-                <w:sz w:val="28"/>
-                <w:szCs w:val="28"/>
-                <w14:ligatures w14:val="none"/>
-              </w:rPr>
-            </w:pPr>
+            <w:tcW w:w="2460" w:type="dxa"/>
+            <w:tcBorders>
+              <w:top w:val="nil"/>
+              <w:left w:val="nil"/>
+              <w:bottom w:val="single" w:sz="8" w:space="0" w:color="auto"/>
+              <w:right w:val="single" w:sz="8" w:space="0" w:color="auto"/>
+            </w:tcBorders>
+            <w:shd w:val="clear" w:color="auto" w:fill="auto"/>
+            <w:noWrap/>
+            <w:vAlign w:val="center"/>
+            <w:hideMark/>
+          </w:tcPr>
+          <w:p>
+            <w:pPr>
+              <w:spacing w:after="0" w:line="240" w:lineRule="auto"/>
+              <w:jc w:val="center"/>
+              <w:rPr>
+                <w:rFonts w:ascii="Calibri" w:eastAsia="Times New Roman" w:hAnsi="Calibri" w:cs="Calibri"/>
+                <w:i/>
+                <w:iCs/>
+                <w:color w:val="000000"/>
+                <w:kern w:val="0"/>
+                <w:sz w:val="28"/>
+                <w:szCs w:val="28"/>
+                <w14:ligatures w14:val="none"/>
+              </w:rPr>
+            </w:pPr>
+            <w:proofErr w:type="spellStart"/>
             <w:r>
               <w:rPr>
                 <w:rFonts w:ascii="Calibri" w:eastAsia="Times New Roman" w:hAnsi="Calibri" w:cs="Calibri"/>
@@ -2077,11 +2357,12 @@
               </w:rPr>
               <w:t>print_feedback</w:t>
             </w:r>
-          </w:p>
-        </w:tc>
-        <w:tc>
-          <w:tcPr>
-            <w:tcW w:w="1490" w:type="dxa"/>
+            <w:proofErr w:type="spellEnd"/>
+          </w:p>
+        </w:tc>
+        <w:tc>
+          <w:tcPr>
+            <w:tcW w:w="1941" w:type="dxa"/>
             <w:tcBorders>
               <w:top w:val="nil"/>
               <w:left w:val="nil"/>
@@ -2139,23 +2420,27 @@
               <w:jc w:val="center"/>
               <w:rPr>
                 <w:rFonts w:ascii="Calibri" w:eastAsia="Times New Roman" w:hAnsi="Calibri" w:cs="Calibri"/>
-                <w:color w:val="000000"/>
-                <w:kern w:val="0"/>
-                <w:sz w:val="28"/>
-                <w:szCs w:val="28"/>
-                <w14:ligatures w14:val="none"/>
-              </w:rPr>
-            </w:pPr>
-            <w:r>
-              <w:rPr>
-                <w:rFonts w:ascii="Calibri" w:eastAsia="Times New Roman" w:hAnsi="Calibri" w:cs="Calibri"/>
-                <w:color w:val="000000"/>
-                <w:kern w:val="0"/>
-                <w:sz w:val="28"/>
-                <w:szCs w:val="28"/>
-                <w14:ligatures w14:val="none"/>
-              </w:rPr>
-              <w:t>22</w:t>
+                <w:i/>
+                <w:iCs/>
+                <w:color w:val="000000"/>
+                <w:kern w:val="0"/>
+                <w:sz w:val="28"/>
+                <w:szCs w:val="28"/>
+                <w14:ligatures w14:val="none"/>
+              </w:rPr>
+            </w:pPr>
+            <w:r>
+              <w:rPr>
+                <w:rFonts w:ascii="Calibri" w:eastAsia="Times New Roman" w:hAnsi="Calibri" w:cs="Calibri"/>
+                <w:i/>
+                <w:iCs/>
+                <w:color w:val="000000"/>
+                <w:kern w:val="0"/>
+                <w:sz w:val="28"/>
+                <w:szCs w:val="28"/>
+                <w14:ligatures w14:val="none"/>
+              </w:rPr>
+              <w:t>33</w:t>
             </w:r>
           </w:p>
         </w:tc>
@@ -2229,7 +2514,7 @@
         </w:trPr>
         <w:tc>
           <w:tcPr>
-            <w:tcW w:w="3002" w:type="dxa"/>
+            <w:tcW w:w="2870" w:type="dxa"/>
             <w:gridSpan w:val="2"/>
             <w:tcBorders>
               <w:top w:val="single" w:sz="8" w:space="0" w:color="auto"/>
@@ -2269,7 +2554,7 @@
         </w:tc>
         <w:tc>
           <w:tcPr>
-            <w:tcW w:w="2749" w:type="dxa"/>
+            <w:tcW w:w="2460" w:type="dxa"/>
             <w:tcBorders>
               <w:top w:val="nil"/>
               <w:left w:val="nil"/>
@@ -2313,7 +2598,7 @@
         </w:tc>
         <w:tc>
           <w:tcPr>
-            <w:tcW w:w="1490" w:type="dxa"/>
+            <w:tcW w:w="1941" w:type="dxa"/>
             <w:tcBorders>
               <w:top w:val="nil"/>
               <w:left w:val="nil"/>
@@ -2371,16 +2656,20 @@
               <w:jc w:val="center"/>
               <w:rPr>
                 <w:rFonts w:ascii="Calibri" w:eastAsia="Times New Roman" w:hAnsi="Calibri" w:cs="Calibri"/>
-                <w:color w:val="000000"/>
-                <w:kern w:val="0"/>
-                <w:sz w:val="28"/>
-                <w:szCs w:val="28"/>
-                <w14:ligatures w14:val="none"/>
-              </w:rPr>
-            </w:pPr>
-            <w:r>
-              <w:rPr>
-                <w:rFonts w:ascii="Calibri" w:eastAsia="Times New Roman" w:hAnsi="Calibri" w:cs="Calibri"/>
+                <w:i/>
+                <w:iCs/>
+                <w:color w:val="000000"/>
+                <w:kern w:val="0"/>
+                <w:sz w:val="28"/>
+                <w:szCs w:val="28"/>
+                <w14:ligatures w14:val="none"/>
+              </w:rPr>
+            </w:pPr>
+            <w:r>
+              <w:rPr>
+                <w:rFonts w:ascii="Calibri" w:eastAsia="Times New Roman" w:hAnsi="Calibri" w:cs="Calibri"/>
+                <w:i/>
+                <w:iCs/>
                 <w:color w:val="000000"/>
                 <w:kern w:val="0"/>
                 <w:sz w:val="28"/>
@@ -2476,30 +2765,31 @@
         </w:tc>
         <w:tc>
           <w:tcPr>
-            <w:tcW w:w="2722" w:type="dxa"/>
-            <w:tcBorders>
-              <w:top w:val="nil"/>
-              <w:left w:val="nil"/>
-              <w:bottom w:val="single" w:sz="8" w:space="0" w:color="auto"/>
-              <w:right w:val="single" w:sz="8" w:space="0" w:color="auto"/>
-            </w:tcBorders>
-            <w:shd w:val="clear" w:color="auto" w:fill="auto"/>
-            <w:noWrap/>
-            <w:vAlign w:val="center"/>
-            <w:hideMark/>
-          </w:tcPr>
-          <w:p>
-            <w:pPr>
-              <w:spacing w:after="0" w:line="240" w:lineRule="auto"/>
-              <w:rPr>
-                <w:rFonts w:ascii="Calibri" w:eastAsia="Times New Roman" w:hAnsi="Calibri" w:cs="Calibri"/>
-                <w:color w:val="000000"/>
-                <w:kern w:val="0"/>
-                <w:sz w:val="28"/>
-                <w:szCs w:val="28"/>
-                <w14:ligatures w14:val="none"/>
-              </w:rPr>
-            </w:pPr>
+            <w:tcW w:w="2590" w:type="dxa"/>
+            <w:tcBorders>
+              <w:top w:val="nil"/>
+              <w:left w:val="nil"/>
+              <w:bottom w:val="single" w:sz="8" w:space="0" w:color="auto"/>
+              <w:right w:val="single" w:sz="8" w:space="0" w:color="auto"/>
+            </w:tcBorders>
+            <w:shd w:val="clear" w:color="auto" w:fill="auto"/>
+            <w:noWrap/>
+            <w:vAlign w:val="center"/>
+            <w:hideMark/>
+          </w:tcPr>
+          <w:p>
+            <w:pPr>
+              <w:spacing w:after="0" w:line="240" w:lineRule="auto"/>
+              <w:rPr>
+                <w:rFonts w:ascii="Calibri" w:eastAsia="Times New Roman" w:hAnsi="Calibri" w:cs="Calibri"/>
+                <w:color w:val="000000"/>
+                <w:kern w:val="0"/>
+                <w:sz w:val="28"/>
+                <w:szCs w:val="28"/>
+                <w14:ligatures w14:val="none"/>
+              </w:rPr>
+            </w:pPr>
+            <w:proofErr w:type="spellStart"/>
             <w:r>
               <w:rPr>
                 <w:rFonts w:ascii="Calibri" w:eastAsia="Times New Roman" w:hAnsi="Calibri" w:cs="Calibri"/>
@@ -2511,55 +2801,84 @@
               </w:rPr>
               <w:t>init</w:t>
             </w:r>
-          </w:p>
-        </w:tc>
-        <w:tc>
-          <w:tcPr>
-            <w:tcW w:w="2749" w:type="dxa"/>
-            <w:tcBorders>
-              <w:top w:val="nil"/>
-              <w:left w:val="nil"/>
-              <w:bottom w:val="single" w:sz="8" w:space="0" w:color="auto"/>
-              <w:right w:val="single" w:sz="8" w:space="0" w:color="auto"/>
-            </w:tcBorders>
-            <w:shd w:val="clear" w:color="auto" w:fill="auto"/>
-            <w:noWrap/>
-            <w:vAlign w:val="center"/>
-            <w:hideMark/>
-          </w:tcPr>
-          <w:p>
-            <w:pPr>
-              <w:spacing w:after="0" w:line="240" w:lineRule="auto"/>
-              <w:jc w:val="center"/>
-              <w:rPr>
-                <w:rFonts w:ascii="Calibri" w:eastAsia="Times New Roman" w:hAnsi="Calibri" w:cs="Calibri"/>
-                <w:i/>
-                <w:iCs/>
-                <w:color w:val="000000"/>
-                <w:kern w:val="0"/>
-                <w:sz w:val="28"/>
-                <w:szCs w:val="28"/>
-                <w14:ligatures w14:val="none"/>
-              </w:rPr>
-            </w:pPr>
-            <w:r>
-              <w:rPr>
-                <w:rFonts w:ascii="Calibri" w:eastAsia="Times New Roman" w:hAnsi="Calibri" w:cs="Calibri"/>
-                <w:i/>
-                <w:iCs/>
-                <w:color w:val="000000"/>
-                <w:kern w:val="0"/>
-                <w:sz w:val="28"/>
-                <w:szCs w:val="28"/>
-                <w14:ligatures w14:val="none"/>
-              </w:rPr>
-              <w:t>__init__</w:t>
-            </w:r>
-          </w:p>
-        </w:tc>
-        <w:tc>
-          <w:tcPr>
-            <w:tcW w:w="1490" w:type="dxa"/>
+            <w:proofErr w:type="spellEnd"/>
+          </w:p>
+        </w:tc>
+        <w:tc>
+          <w:tcPr>
+            <w:tcW w:w="2460" w:type="dxa"/>
+            <w:tcBorders>
+              <w:top w:val="nil"/>
+              <w:left w:val="nil"/>
+              <w:bottom w:val="single" w:sz="8" w:space="0" w:color="auto"/>
+              <w:right w:val="single" w:sz="8" w:space="0" w:color="auto"/>
+            </w:tcBorders>
+            <w:shd w:val="clear" w:color="auto" w:fill="auto"/>
+            <w:noWrap/>
+            <w:vAlign w:val="center"/>
+            <w:hideMark/>
+          </w:tcPr>
+          <w:p>
+            <w:pPr>
+              <w:spacing w:after="0" w:line="240" w:lineRule="auto"/>
+              <w:jc w:val="center"/>
+              <w:rPr>
+                <w:rFonts w:ascii="Calibri" w:eastAsia="Times New Roman" w:hAnsi="Calibri" w:cs="Calibri"/>
+                <w:i/>
+                <w:iCs/>
+                <w:color w:val="000000"/>
+                <w:kern w:val="0"/>
+                <w:sz w:val="28"/>
+                <w:szCs w:val="28"/>
+                <w14:ligatures w14:val="none"/>
+              </w:rPr>
+            </w:pPr>
+            <w:r>
+              <w:rPr>
+                <w:rFonts w:ascii="Calibri" w:eastAsia="Times New Roman" w:hAnsi="Calibri" w:cs="Calibri"/>
+                <w:i/>
+                <w:iCs/>
+                <w:color w:val="000000"/>
+                <w:kern w:val="0"/>
+                <w:sz w:val="28"/>
+                <w:szCs w:val="28"/>
+                <w14:ligatures w14:val="none"/>
+              </w:rPr>
+              <w:t>__</w:t>
+            </w:r>
+            <w:proofErr w:type="spellStart"/>
+            <w:r>
+              <w:rPr>
+                <w:rFonts w:ascii="Calibri" w:eastAsia="Times New Roman" w:hAnsi="Calibri" w:cs="Calibri"/>
+                <w:i/>
+                <w:iCs/>
+                <w:color w:val="000000"/>
+                <w:kern w:val="0"/>
+                <w:sz w:val="28"/>
+                <w:szCs w:val="28"/>
+                <w14:ligatures w14:val="none"/>
+              </w:rPr>
+              <w:t>init</w:t>
+            </w:r>
+            <w:proofErr w:type="spellEnd"/>
+            <w:r>
+              <w:rPr>
+                <w:rFonts w:ascii="Calibri" w:eastAsia="Times New Roman" w:hAnsi="Calibri" w:cs="Calibri"/>
+                <w:i/>
+                <w:iCs/>
+                <w:color w:val="000000"/>
+                <w:kern w:val="0"/>
+                <w:sz w:val="28"/>
+                <w:szCs w:val="28"/>
+                <w14:ligatures w14:val="none"/>
+              </w:rPr>
+              <w:t>__</w:t>
+            </w:r>
+          </w:p>
+        </w:tc>
+        <w:tc>
+          <w:tcPr>
+            <w:tcW w:w="1941" w:type="dxa"/>
             <w:tcBorders>
               <w:top w:val="nil"/>
               <w:left w:val="nil"/>
@@ -2617,23 +2936,27 @@
               <w:jc w:val="center"/>
               <w:rPr>
                 <w:rFonts w:ascii="Calibri" w:eastAsia="Times New Roman" w:hAnsi="Calibri" w:cs="Calibri"/>
-                <w:color w:val="000000"/>
-                <w:kern w:val="0"/>
-                <w:sz w:val="28"/>
-                <w:szCs w:val="28"/>
-                <w14:ligatures w14:val="none"/>
-              </w:rPr>
-            </w:pPr>
-            <w:r>
-              <w:rPr>
-                <w:rFonts w:ascii="Calibri" w:eastAsia="Times New Roman" w:hAnsi="Calibri" w:cs="Calibri"/>
-                <w:color w:val="000000"/>
-                <w:kern w:val="0"/>
-                <w:sz w:val="28"/>
-                <w:szCs w:val="28"/>
-                <w14:ligatures w14:val="none"/>
-              </w:rPr>
-              <w:t>9</w:t>
+                <w:i/>
+                <w:iCs/>
+                <w:color w:val="000000"/>
+                <w:kern w:val="0"/>
+                <w:sz w:val="28"/>
+                <w:szCs w:val="28"/>
+                <w14:ligatures w14:val="none"/>
+              </w:rPr>
+            </w:pPr>
+            <w:r>
+              <w:rPr>
+                <w:rFonts w:ascii="Calibri" w:eastAsia="Times New Roman" w:hAnsi="Calibri" w:cs="Calibri"/>
+                <w:i/>
+                <w:iCs/>
+                <w:color w:val="000000"/>
+                <w:kern w:val="0"/>
+                <w:sz w:val="28"/>
+                <w:szCs w:val="28"/>
+                <w14:ligatures w14:val="none"/>
+              </w:rPr>
+              <w:t>11</w:t>
             </w:r>
           </w:p>
         </w:tc>
@@ -2674,6 +2997,7 @@
               </w:rPr>
               <w:t xml:space="preserve">Initializes secret word randomly from </w:t>
             </w:r>
+            <w:proofErr w:type="spellStart"/>
             <w:r>
               <w:rPr>
                 <w:rFonts w:ascii="Calibri" w:eastAsia="Times New Roman" w:hAnsi="Calibri" w:cs="Calibri"/>
@@ -2687,6 +3011,7 @@
               </w:rPr>
               <w:t>word_list</w:t>
             </w:r>
+            <w:proofErr w:type="spellEnd"/>
             <w:r>
               <w:rPr>
                 <w:rFonts w:ascii="Calibri" w:eastAsia="Times New Roman" w:hAnsi="Calibri" w:cs="Calibri"/>
@@ -2746,7 +3071,7 @@
         </w:tc>
         <w:tc>
           <w:tcPr>
-            <w:tcW w:w="2722" w:type="dxa"/>
+            <w:tcW w:w="2590" w:type="dxa"/>
             <w:tcBorders>
               <w:top w:val="nil"/>
               <w:left w:val="nil"/>
@@ -2785,51 +3110,81 @@
         </w:tc>
         <w:tc>
           <w:tcPr>
-            <w:tcW w:w="2749" w:type="dxa"/>
-            <w:tcBorders>
-              <w:top w:val="nil"/>
-              <w:left w:val="nil"/>
-              <w:bottom w:val="single" w:sz="8" w:space="0" w:color="auto"/>
-              <w:right w:val="single" w:sz="8" w:space="0" w:color="auto"/>
-            </w:tcBorders>
-            <w:shd w:val="clear" w:color="auto" w:fill="auto"/>
-            <w:noWrap/>
-            <w:vAlign w:val="center"/>
-            <w:hideMark/>
-          </w:tcPr>
-          <w:p>
-            <w:pPr>
-              <w:spacing w:after="0" w:line="240" w:lineRule="auto"/>
-              <w:jc w:val="center"/>
-              <w:rPr>
-                <w:rFonts w:ascii="Calibri" w:eastAsia="Times New Roman" w:hAnsi="Calibri" w:cs="Calibri"/>
-                <w:i/>
-                <w:iCs/>
-                <w:color w:val="000000"/>
-                <w:kern w:val="0"/>
-                <w:sz w:val="28"/>
-                <w:szCs w:val="28"/>
-                <w14:ligatures w14:val="none"/>
-              </w:rPr>
-            </w:pPr>
-            <w:r>
-              <w:rPr>
-                <w:rFonts w:ascii="Calibri" w:eastAsia="Times New Roman" w:hAnsi="Calibri" w:cs="Calibri"/>
-                <w:i/>
-                <w:iCs/>
-                <w:color w:val="000000"/>
-                <w:kern w:val="0"/>
-                <w:sz w:val="28"/>
-                <w:szCs w:val="28"/>
-                <w14:ligatures w14:val="none"/>
-              </w:rPr>
-              <w:t>self.__secret_word</w:t>
-            </w:r>
-          </w:p>
-        </w:tc>
-        <w:tc>
-          <w:tcPr>
-            <w:tcW w:w="1490" w:type="dxa"/>
+            <w:tcW w:w="2460" w:type="dxa"/>
+            <w:tcBorders>
+              <w:top w:val="nil"/>
+              <w:left w:val="nil"/>
+              <w:bottom w:val="single" w:sz="8" w:space="0" w:color="auto"/>
+              <w:right w:val="single" w:sz="8" w:space="0" w:color="auto"/>
+            </w:tcBorders>
+            <w:shd w:val="clear" w:color="auto" w:fill="auto"/>
+            <w:noWrap/>
+            <w:vAlign w:val="center"/>
+            <w:hideMark/>
+          </w:tcPr>
+          <w:p>
+            <w:pPr>
+              <w:spacing w:after="0" w:line="240" w:lineRule="auto"/>
+              <w:jc w:val="center"/>
+              <w:rPr>
+                <w:rFonts w:ascii="Calibri" w:eastAsia="Times New Roman" w:hAnsi="Calibri" w:cs="Calibri"/>
+                <w:i/>
+                <w:iCs/>
+                <w:color w:val="000000"/>
+                <w:kern w:val="0"/>
+                <w:sz w:val="28"/>
+                <w:szCs w:val="28"/>
+                <w14:ligatures w14:val="none"/>
+              </w:rPr>
+            </w:pPr>
+            <w:proofErr w:type="gramStart"/>
+            <w:r>
+              <w:rPr>
+                <w:rFonts w:ascii="Calibri" w:eastAsia="Times New Roman" w:hAnsi="Calibri" w:cs="Calibri"/>
+                <w:i/>
+                <w:iCs/>
+                <w:color w:val="000000"/>
+                <w:kern w:val="0"/>
+                <w:sz w:val="28"/>
+                <w:szCs w:val="28"/>
+                <w14:ligatures w14:val="none"/>
+              </w:rPr>
+              <w:t>self._</w:t>
+            </w:r>
+            <w:proofErr w:type="gramEnd"/>
+            <w:r>
+              <w:rPr>
+                <w:rFonts w:ascii="Calibri" w:eastAsia="Times New Roman" w:hAnsi="Calibri" w:cs="Calibri"/>
+                <w:i/>
+                <w:iCs/>
+                <w:color w:val="000000"/>
+                <w:kern w:val="0"/>
+                <w:sz w:val="28"/>
+                <w:szCs w:val="28"/>
+                <w14:ligatures w14:val="none"/>
+              </w:rPr>
+              <w:t>_</w:t>
+            </w:r>
+            <w:proofErr w:type="spellStart"/>
+            <w:r>
+              <w:rPr>
+                <w:rFonts w:ascii="Calibri" w:eastAsia="Times New Roman" w:hAnsi="Calibri" w:cs="Calibri"/>
+                <w:i/>
+                <w:iCs/>
+                <w:color w:val="000000"/>
+                <w:kern w:val="0"/>
+                <w:sz w:val="28"/>
+                <w:szCs w:val="28"/>
+                <w14:ligatures w14:val="none"/>
+              </w:rPr>
+              <w:t>secret_word</w:t>
+            </w:r>
+            <w:proofErr w:type="spellEnd"/>
+          </w:p>
+        </w:tc>
+        <w:tc>
+          <w:tcPr>
+            <w:tcW w:w="1941" w:type="dxa"/>
             <w:tcBorders>
               <w:top w:val="nil"/>
               <w:left w:val="nil"/>
@@ -2887,23 +3242,40 @@
               <w:jc w:val="center"/>
               <w:rPr>
                 <w:rFonts w:ascii="Calibri" w:eastAsia="Times New Roman" w:hAnsi="Calibri" w:cs="Calibri"/>
-                <w:color w:val="000000"/>
-                <w:kern w:val="0"/>
-                <w:sz w:val="28"/>
-                <w:szCs w:val="28"/>
-                <w14:ligatures w14:val="none"/>
-              </w:rPr>
-            </w:pPr>
-            <w:r>
-              <w:rPr>
-                <w:rFonts w:ascii="Calibri" w:eastAsia="Times New Roman" w:hAnsi="Calibri" w:cs="Calibri"/>
-                <w:color w:val="000000"/>
-                <w:kern w:val="0"/>
-                <w:sz w:val="28"/>
-                <w:szCs w:val="28"/>
-                <w14:ligatures w14:val="none"/>
-              </w:rPr>
-              <w:t>11</w:t>
+                <w:i/>
+                <w:iCs/>
+                <w:color w:val="000000"/>
+                <w:kern w:val="0"/>
+                <w:sz w:val="28"/>
+                <w:szCs w:val="28"/>
+                <w14:ligatures w14:val="none"/>
+              </w:rPr>
+            </w:pPr>
+            <w:r>
+              <w:rPr>
+                <w:rFonts w:ascii="Calibri" w:eastAsia="Times New Roman" w:hAnsi="Calibri" w:cs="Calibri"/>
+                <w:i/>
+                <w:iCs/>
+                <w:color w:val="000000"/>
+                <w:kern w:val="0"/>
+                <w:sz w:val="28"/>
+                <w:szCs w:val="28"/>
+                <w14:ligatures w14:val="none"/>
+              </w:rPr>
+              <w:t>1</w:t>
+            </w:r>
+            <w:r>
+              <w:rPr>
+                <w:rFonts w:ascii="Calibri" w:eastAsia="Times New Roman" w:hAnsi="Calibri" w:cs="Calibri"/>
+                <w:i/>
+                <w:iCs/>
+                <w:color w:val="000000"/>
+                <w:kern w:val="0"/>
+                <w:sz w:val="28"/>
+                <w:szCs w:val="28"/>
+                <w14:ligatures w14:val="none"/>
+              </w:rPr>
+              <w:t>2</w:t>
             </w:r>
           </w:p>
         </w:tc>
@@ -2981,7 +3353,7 @@
         </w:tc>
         <w:tc>
           <w:tcPr>
-            <w:tcW w:w="2722" w:type="dxa"/>
+            <w:tcW w:w="2590" w:type="dxa"/>
             <w:tcBorders>
               <w:top w:val="nil"/>
               <w:left w:val="nil"/>
@@ -3031,33 +3403,35 @@
         </w:tc>
         <w:tc>
           <w:tcPr>
-            <w:tcW w:w="2749" w:type="dxa"/>
-            <w:tcBorders>
-              <w:top w:val="nil"/>
-              <w:left w:val="nil"/>
-              <w:bottom w:val="single" w:sz="8" w:space="0" w:color="auto"/>
-              <w:right w:val="single" w:sz="8" w:space="0" w:color="auto"/>
-            </w:tcBorders>
-            <w:shd w:val="clear" w:color="auto" w:fill="auto"/>
-            <w:noWrap/>
-            <w:vAlign w:val="center"/>
-            <w:hideMark/>
-          </w:tcPr>
-          <w:p>
-            <w:pPr>
-              <w:spacing w:after="0" w:line="240" w:lineRule="auto"/>
-              <w:jc w:val="center"/>
-              <w:rPr>
-                <w:rFonts w:ascii="Calibri" w:eastAsia="Times New Roman" w:hAnsi="Calibri" w:cs="Calibri"/>
-                <w:i/>
-                <w:iCs/>
-                <w:color w:val="000000"/>
-                <w:kern w:val="0"/>
-                <w:sz w:val="28"/>
-                <w:szCs w:val="28"/>
-                <w14:ligatures w14:val="none"/>
-              </w:rPr>
-            </w:pPr>
+            <w:tcW w:w="2460" w:type="dxa"/>
+            <w:tcBorders>
+              <w:top w:val="nil"/>
+              <w:left w:val="nil"/>
+              <w:bottom w:val="single" w:sz="8" w:space="0" w:color="auto"/>
+              <w:right w:val="single" w:sz="8" w:space="0" w:color="auto"/>
+            </w:tcBorders>
+            <w:shd w:val="clear" w:color="auto" w:fill="auto"/>
+            <w:noWrap/>
+            <w:vAlign w:val="center"/>
+            <w:hideMark/>
+          </w:tcPr>
+          <w:p>
+            <w:pPr>
+              <w:spacing w:after="0" w:line="240" w:lineRule="auto"/>
+              <w:jc w:val="center"/>
+              <w:rPr>
+                <w:rFonts w:ascii="Calibri" w:eastAsia="Times New Roman" w:hAnsi="Calibri" w:cs="Calibri"/>
+                <w:i/>
+                <w:iCs/>
+                <w:color w:val="000000"/>
+                <w:kern w:val="0"/>
+                <w:sz w:val="28"/>
+                <w:szCs w:val="28"/>
+                <w14:ligatures w14:val="none"/>
+              </w:rPr>
+            </w:pPr>
+            <w:proofErr w:type="spellStart"/>
+            <w:proofErr w:type="gramStart"/>
             <w:r>
               <w:rPr>
                 <w:rFonts w:ascii="Calibri" w:eastAsia="Times New Roman" w:hAnsi="Calibri" w:cs="Calibri"/>
@@ -3071,11 +3445,13 @@
               </w:rPr>
               <w:t>self.guesses</w:t>
             </w:r>
-          </w:p>
-        </w:tc>
-        <w:tc>
-          <w:tcPr>
-            <w:tcW w:w="1490" w:type="dxa"/>
+            <w:proofErr w:type="spellEnd"/>
+            <w:proofErr w:type="gramEnd"/>
+          </w:p>
+        </w:tc>
+        <w:tc>
+          <w:tcPr>
+            <w:tcW w:w="1941" w:type="dxa"/>
             <w:tcBorders>
               <w:top w:val="nil"/>
               <w:left w:val="nil"/>
@@ -3133,23 +3509,40 @@
               <w:jc w:val="center"/>
               <w:rPr>
                 <w:rFonts w:ascii="Calibri" w:eastAsia="Times New Roman" w:hAnsi="Calibri" w:cs="Calibri"/>
-                <w:color w:val="000000"/>
-                <w:kern w:val="0"/>
-                <w:sz w:val="28"/>
-                <w:szCs w:val="28"/>
-                <w14:ligatures w14:val="none"/>
-              </w:rPr>
-            </w:pPr>
-            <w:r>
-              <w:rPr>
-                <w:rFonts w:ascii="Calibri" w:eastAsia="Times New Roman" w:hAnsi="Calibri" w:cs="Calibri"/>
-                <w:color w:val="000000"/>
-                <w:kern w:val="0"/>
-                <w:sz w:val="28"/>
-                <w:szCs w:val="28"/>
-                <w14:ligatures w14:val="none"/>
-              </w:rPr>
-              <w:t>12</w:t>
+                <w:i/>
+                <w:iCs/>
+                <w:color w:val="000000"/>
+                <w:kern w:val="0"/>
+                <w:sz w:val="28"/>
+                <w:szCs w:val="28"/>
+                <w14:ligatures w14:val="none"/>
+              </w:rPr>
+            </w:pPr>
+            <w:r>
+              <w:rPr>
+                <w:rFonts w:ascii="Calibri" w:eastAsia="Times New Roman" w:hAnsi="Calibri" w:cs="Calibri"/>
+                <w:i/>
+                <w:iCs/>
+                <w:color w:val="000000"/>
+                <w:kern w:val="0"/>
+                <w:sz w:val="28"/>
+                <w:szCs w:val="28"/>
+                <w14:ligatures w14:val="none"/>
+              </w:rPr>
+              <w:t>1</w:t>
+            </w:r>
+            <w:r>
+              <w:rPr>
+                <w:rFonts w:ascii="Calibri" w:eastAsia="Times New Roman" w:hAnsi="Calibri" w:cs="Calibri"/>
+                <w:i/>
+                <w:iCs/>
+                <w:color w:val="000000"/>
+                <w:kern w:val="0"/>
+                <w:sz w:val="28"/>
+                <w:szCs w:val="28"/>
+                <w14:ligatures w14:val="none"/>
+              </w:rPr>
+              <w:t>3</w:t>
             </w:r>
           </w:p>
         </w:tc>
@@ -3227,7 +3620,7 @@
         </w:tc>
         <w:tc>
           <w:tcPr>
-            <w:tcW w:w="2722" w:type="dxa"/>
+            <w:tcW w:w="2590" w:type="dxa"/>
             <w:tcBorders>
               <w:top w:val="nil"/>
               <w:left w:val="nil"/>
@@ -3277,51 +3670,79 @@
         </w:tc>
         <w:tc>
           <w:tcPr>
-            <w:tcW w:w="2749" w:type="dxa"/>
-            <w:tcBorders>
-              <w:top w:val="nil"/>
-              <w:left w:val="nil"/>
-              <w:bottom w:val="single" w:sz="8" w:space="0" w:color="auto"/>
-              <w:right w:val="single" w:sz="8" w:space="0" w:color="auto"/>
-            </w:tcBorders>
-            <w:shd w:val="clear" w:color="auto" w:fill="auto"/>
-            <w:noWrap/>
-            <w:vAlign w:val="center"/>
-            <w:hideMark/>
-          </w:tcPr>
-          <w:p>
-            <w:pPr>
-              <w:spacing w:after="0" w:line="240" w:lineRule="auto"/>
-              <w:jc w:val="center"/>
-              <w:rPr>
-                <w:rFonts w:ascii="Calibri" w:eastAsia="Times New Roman" w:hAnsi="Calibri" w:cs="Calibri"/>
-                <w:i/>
-                <w:iCs/>
-                <w:color w:val="000000"/>
-                <w:kern w:val="0"/>
-                <w:sz w:val="28"/>
-                <w:szCs w:val="28"/>
-                <w14:ligatures w14:val="none"/>
-              </w:rPr>
-            </w:pPr>
-            <w:r>
-              <w:rPr>
-                <w:rFonts w:ascii="Calibri" w:eastAsia="Times New Roman" w:hAnsi="Calibri" w:cs="Calibri"/>
-                <w:i/>
-                <w:iCs/>
-                <w:color w:val="000000"/>
-                <w:kern w:val="0"/>
-                <w:sz w:val="28"/>
-                <w:szCs w:val="28"/>
-                <w14:ligatures w14:val="none"/>
-              </w:rPr>
-              <w:t>self.ongoing</w:t>
-            </w:r>
-          </w:p>
-        </w:tc>
-        <w:tc>
-          <w:tcPr>
-            <w:tcW w:w="1490" w:type="dxa"/>
+            <w:tcW w:w="2460" w:type="dxa"/>
+            <w:tcBorders>
+              <w:top w:val="nil"/>
+              <w:left w:val="nil"/>
+              <w:bottom w:val="single" w:sz="8" w:space="0" w:color="auto"/>
+              <w:right w:val="single" w:sz="8" w:space="0" w:color="auto"/>
+            </w:tcBorders>
+            <w:shd w:val="clear" w:color="auto" w:fill="auto"/>
+            <w:noWrap/>
+            <w:vAlign w:val="center"/>
+            <w:hideMark/>
+          </w:tcPr>
+          <w:p>
+            <w:pPr>
+              <w:spacing w:after="0" w:line="240" w:lineRule="auto"/>
+              <w:jc w:val="center"/>
+              <w:rPr>
+                <w:rFonts w:ascii="Calibri" w:eastAsia="Times New Roman" w:hAnsi="Calibri" w:cs="Calibri"/>
+                <w:i/>
+                <w:iCs/>
+                <w:color w:val="000000"/>
+                <w:kern w:val="0"/>
+                <w:sz w:val="28"/>
+                <w:szCs w:val="28"/>
+                <w14:ligatures w14:val="none"/>
+              </w:rPr>
+            </w:pPr>
+            <w:proofErr w:type="spellStart"/>
+            <w:r>
+              <w:rPr>
+                <w:rFonts w:ascii="Calibri" w:eastAsia="Times New Roman" w:hAnsi="Calibri" w:cs="Calibri"/>
+                <w:i/>
+                <w:iCs/>
+                <w:color w:val="000000"/>
+                <w:kern w:val="0"/>
+                <w:sz w:val="28"/>
+                <w:szCs w:val="28"/>
+                <w14:ligatures w14:val="none"/>
+              </w:rPr>
+              <w:t>s</w:t>
+            </w:r>
+            <w:r>
+              <w:rPr>
+                <w:rFonts w:ascii="Calibri" w:eastAsia="Times New Roman" w:hAnsi="Calibri" w:cs="Calibri"/>
+                <w:i/>
+                <w:iCs/>
+                <w:color w:val="000000"/>
+                <w:kern w:val="0"/>
+                <w:sz w:val="28"/>
+                <w:szCs w:val="28"/>
+                <w14:ligatures w14:val="none"/>
+              </w:rPr>
+              <w:t>elf</w:t>
+            </w:r>
+            <w:r>
+              <w:rPr>
+                <w:rFonts w:ascii="Calibri" w:eastAsia="Times New Roman" w:hAnsi="Calibri" w:cs="Calibri"/>
+                <w:i/>
+                <w:iCs/>
+                <w:color w:val="000000"/>
+                <w:kern w:val="0"/>
+                <w:sz w:val="28"/>
+                <w:szCs w:val="28"/>
+                <w14:ligatures w14:val="none"/>
+              </w:rPr>
+              <w:t>.won_game</w:t>
+            </w:r>
+            <w:proofErr w:type="spellEnd"/>
+          </w:p>
+        </w:tc>
+        <w:tc>
+          <w:tcPr>
+            <w:tcW w:w="1941" w:type="dxa"/>
             <w:tcBorders>
               <w:top w:val="nil"/>
               <w:left w:val="nil"/>
@@ -3379,23 +3800,27 @@
               <w:jc w:val="center"/>
               <w:rPr>
                 <w:rFonts w:ascii="Calibri" w:eastAsia="Times New Roman" w:hAnsi="Calibri" w:cs="Calibri"/>
-                <w:color w:val="000000"/>
-                <w:kern w:val="0"/>
-                <w:sz w:val="28"/>
-                <w:szCs w:val="28"/>
-                <w14:ligatures w14:val="none"/>
-              </w:rPr>
-            </w:pPr>
-            <w:r>
-              <w:rPr>
-                <w:rFonts w:ascii="Calibri" w:eastAsia="Times New Roman" w:hAnsi="Calibri" w:cs="Calibri"/>
-                <w:color w:val="000000"/>
-                <w:kern w:val="0"/>
-                <w:sz w:val="28"/>
-                <w:szCs w:val="28"/>
-                <w14:ligatures w14:val="none"/>
-              </w:rPr>
-              <w:t> </w:t>
+                <w:i/>
+                <w:iCs/>
+                <w:color w:val="000000"/>
+                <w:kern w:val="0"/>
+                <w:sz w:val="28"/>
+                <w:szCs w:val="28"/>
+                <w14:ligatures w14:val="none"/>
+              </w:rPr>
+            </w:pPr>
+            <w:r>
+              <w:rPr>
+                <w:rFonts w:ascii="Calibri" w:eastAsia="Times New Roman" w:hAnsi="Calibri" w:cs="Calibri"/>
+                <w:i/>
+                <w:iCs/>
+                <w:color w:val="000000"/>
+                <w:kern w:val="0"/>
+                <w:sz w:val="28"/>
+                <w:szCs w:val="28"/>
+                <w14:ligatures w14:val="none"/>
+              </w:rPr>
+              <w:t>14</w:t>
             </w:r>
           </w:p>
         </w:tc>
@@ -3473,7 +3898,7 @@
         </w:tc>
         <w:tc>
           <w:tcPr>
-            <w:tcW w:w="2722" w:type="dxa"/>
+            <w:tcW w:w="2590" w:type="dxa"/>
             <w:tcBorders>
               <w:top w:val="nil"/>
               <w:left w:val="nil"/>
@@ -3512,51 +3937,66 @@
         </w:tc>
         <w:tc>
           <w:tcPr>
-            <w:tcW w:w="2749" w:type="dxa"/>
-            <w:tcBorders>
-              <w:top w:val="nil"/>
-              <w:left w:val="nil"/>
-              <w:bottom w:val="single" w:sz="8" w:space="0" w:color="auto"/>
-              <w:right w:val="single" w:sz="8" w:space="0" w:color="auto"/>
-            </w:tcBorders>
-            <w:shd w:val="clear" w:color="auto" w:fill="auto"/>
-            <w:noWrap/>
-            <w:vAlign w:val="center"/>
-            <w:hideMark/>
-          </w:tcPr>
-          <w:p>
-            <w:pPr>
-              <w:spacing w:after="0" w:line="240" w:lineRule="auto"/>
-              <w:jc w:val="center"/>
-              <w:rPr>
-                <w:rFonts w:ascii="Calibri" w:eastAsia="Times New Roman" w:hAnsi="Calibri" w:cs="Calibri"/>
-                <w:i/>
-                <w:iCs/>
-                <w:color w:val="000000"/>
-                <w:kern w:val="0"/>
-                <w:sz w:val="28"/>
-                <w:szCs w:val="28"/>
-                <w14:ligatures w14:val="none"/>
-              </w:rPr>
-            </w:pPr>
-            <w:r>
-              <w:rPr>
-                <w:rFonts w:ascii="Calibri" w:eastAsia="Times New Roman" w:hAnsi="Calibri" w:cs="Calibri"/>
-                <w:i/>
-                <w:iCs/>
-                <w:color w:val="000000"/>
-                <w:kern w:val="0"/>
-                <w:sz w:val="28"/>
-                <w:szCs w:val="28"/>
-                <w14:ligatures w14:val="none"/>
-              </w:rPr>
-              <w:t>__print_win</w:t>
-            </w:r>
-          </w:p>
-        </w:tc>
-        <w:tc>
-          <w:tcPr>
-            <w:tcW w:w="1490" w:type="dxa"/>
+            <w:tcW w:w="2460" w:type="dxa"/>
+            <w:tcBorders>
+              <w:top w:val="nil"/>
+              <w:left w:val="nil"/>
+              <w:bottom w:val="single" w:sz="8" w:space="0" w:color="auto"/>
+              <w:right w:val="single" w:sz="8" w:space="0" w:color="auto"/>
+            </w:tcBorders>
+            <w:shd w:val="clear" w:color="auto" w:fill="auto"/>
+            <w:noWrap/>
+            <w:vAlign w:val="center"/>
+            <w:hideMark/>
+          </w:tcPr>
+          <w:p>
+            <w:pPr>
+              <w:spacing w:after="0" w:line="240" w:lineRule="auto"/>
+              <w:jc w:val="center"/>
+              <w:rPr>
+                <w:rFonts w:ascii="Calibri" w:eastAsia="Times New Roman" w:hAnsi="Calibri" w:cs="Calibri"/>
+                <w:i/>
+                <w:iCs/>
+                <w:color w:val="000000"/>
+                <w:kern w:val="0"/>
+                <w:sz w:val="28"/>
+                <w:szCs w:val="28"/>
+                <w14:ligatures w14:val="none"/>
+              </w:rPr>
+            </w:pPr>
+            <w:r>
+              <w:rPr>
+                <w:rFonts w:ascii="Calibri" w:eastAsia="Times New Roman" w:hAnsi="Calibri" w:cs="Calibri"/>
+                <w:i/>
+                <w:iCs/>
+                <w:color w:val="000000"/>
+                <w:kern w:val="0"/>
+                <w:sz w:val="28"/>
+                <w:szCs w:val="28"/>
+                <w14:ligatures w14:val="none"/>
+              </w:rPr>
+              <w:t>__</w:t>
+            </w:r>
+            <w:proofErr w:type="spellStart"/>
+            <w:r>
+              <w:rPr>
+                <w:rFonts w:ascii="Calibri" w:eastAsia="Times New Roman" w:hAnsi="Calibri" w:cs="Calibri"/>
+                <w:i/>
+                <w:iCs/>
+                <w:color w:val="000000"/>
+                <w:kern w:val="0"/>
+                <w:sz w:val="28"/>
+                <w:szCs w:val="28"/>
+                <w14:ligatures w14:val="none"/>
+              </w:rPr>
+              <w:t>print_win</w:t>
+            </w:r>
+            <w:proofErr w:type="spellEnd"/>
+          </w:p>
+        </w:tc>
+        <w:tc>
+          <w:tcPr>
+            <w:tcW w:w="1941" w:type="dxa"/>
             <w:tcBorders>
               <w:top w:val="nil"/>
               <w:left w:val="nil"/>
@@ -3614,23 +4054,27 @@
               <w:jc w:val="center"/>
               <w:rPr>
                 <w:rFonts w:ascii="Calibri" w:eastAsia="Times New Roman" w:hAnsi="Calibri" w:cs="Calibri"/>
-                <w:color w:val="000000"/>
-                <w:kern w:val="0"/>
-                <w:sz w:val="28"/>
-                <w:szCs w:val="28"/>
-                <w14:ligatures w14:val="none"/>
-              </w:rPr>
-            </w:pPr>
-            <w:r>
-              <w:rPr>
-                <w:rFonts w:ascii="Calibri" w:eastAsia="Times New Roman" w:hAnsi="Calibri" w:cs="Calibri"/>
-                <w:color w:val="000000"/>
-                <w:kern w:val="0"/>
-                <w:sz w:val="28"/>
-                <w:szCs w:val="28"/>
-                <w14:ligatures w14:val="none"/>
-              </w:rPr>
-              <w:t> </w:t>
+                <w:i/>
+                <w:iCs/>
+                <w:color w:val="000000"/>
+                <w:kern w:val="0"/>
+                <w:sz w:val="28"/>
+                <w:szCs w:val="28"/>
+                <w14:ligatures w14:val="none"/>
+              </w:rPr>
+            </w:pPr>
+            <w:r>
+              <w:rPr>
+                <w:rFonts w:ascii="Calibri" w:eastAsia="Times New Roman" w:hAnsi="Calibri" w:cs="Calibri"/>
+                <w:i/>
+                <w:iCs/>
+                <w:color w:val="000000"/>
+                <w:kern w:val="0"/>
+                <w:sz w:val="28"/>
+                <w:szCs w:val="28"/>
+                <w14:ligatures w14:val="none"/>
+              </w:rPr>
+              <w:t>111</w:t>
             </w:r>
           </w:p>
         </w:tc>
@@ -3708,7 +4152,7 @@
         </w:tc>
         <w:tc>
           <w:tcPr>
-            <w:tcW w:w="2722" w:type="dxa"/>
+            <w:tcW w:w="2590" w:type="dxa"/>
             <w:tcBorders>
               <w:top w:val="nil"/>
               <w:left w:val="nil"/>
@@ -3758,7 +4202,7 @@
         </w:tc>
         <w:tc>
           <w:tcPr>
-            <w:tcW w:w="2749" w:type="dxa"/>
+            <w:tcW w:w="2460" w:type="dxa"/>
             <w:tcBorders>
               <w:top w:val="nil"/>
               <w:left w:val="nil"/>
@@ -3802,7 +4246,7 @@
         </w:tc>
         <w:tc>
           <w:tcPr>
-            <w:tcW w:w="1490" w:type="dxa"/>
+            <w:tcW w:w="1941" w:type="dxa"/>
             <w:tcBorders>
               <w:top w:val="nil"/>
               <w:left w:val="nil"/>
@@ -3860,23 +4304,27 @@
               <w:jc w:val="center"/>
               <w:rPr>
                 <w:rFonts w:ascii="Calibri" w:eastAsia="Times New Roman" w:hAnsi="Calibri" w:cs="Calibri"/>
-                <w:color w:val="000000"/>
-                <w:kern w:val="0"/>
-                <w:sz w:val="28"/>
-                <w:szCs w:val="28"/>
-                <w14:ligatures w14:val="none"/>
-              </w:rPr>
-            </w:pPr>
-            <w:r>
-              <w:rPr>
-                <w:rFonts w:ascii="Calibri" w:eastAsia="Times New Roman" w:hAnsi="Calibri" w:cs="Calibri"/>
-                <w:color w:val="000000"/>
-                <w:kern w:val="0"/>
-                <w:sz w:val="28"/>
-                <w:szCs w:val="28"/>
-                <w14:ligatures w14:val="none"/>
-              </w:rPr>
-              <w:t> </w:t>
+                <w:i/>
+                <w:iCs/>
+                <w:color w:val="000000"/>
+                <w:kern w:val="0"/>
+                <w:sz w:val="28"/>
+                <w:szCs w:val="28"/>
+                <w14:ligatures w14:val="none"/>
+              </w:rPr>
+            </w:pPr>
+            <w:r>
+              <w:rPr>
+                <w:rFonts w:ascii="Calibri" w:eastAsia="Times New Roman" w:hAnsi="Calibri" w:cs="Calibri"/>
+                <w:i/>
+                <w:iCs/>
+                <w:color w:val="000000"/>
+                <w:kern w:val="0"/>
+                <w:sz w:val="28"/>
+                <w:szCs w:val="28"/>
+                <w14:ligatures w14:val="none"/>
+              </w:rPr>
+              <w:t>35</w:t>
             </w:r>
           </w:p>
         </w:tc>
@@ -3954,7 +4402,7 @@
         </w:tc>
         <w:tc>
           <w:tcPr>
-            <w:tcW w:w="2722" w:type="dxa"/>
+            <w:tcW w:w="2590" w:type="dxa"/>
             <w:tcBorders>
               <w:top w:val="nil"/>
               <w:left w:val="nil"/>
@@ -4004,7 +4452,7 @@
         </w:tc>
         <w:tc>
           <w:tcPr>
-            <w:tcW w:w="2749" w:type="dxa"/>
+            <w:tcW w:w="2460" w:type="dxa"/>
             <w:tcBorders>
               <w:top w:val="nil"/>
               <w:left w:val="nil"/>
@@ -4048,7 +4496,7 @@
         </w:tc>
         <w:tc>
           <w:tcPr>
-            <w:tcW w:w="1490" w:type="dxa"/>
+            <w:tcW w:w="1941" w:type="dxa"/>
             <w:tcBorders>
               <w:top w:val="nil"/>
               <w:left w:val="nil"/>
@@ -4106,23 +4554,27 @@
               <w:jc w:val="center"/>
               <w:rPr>
                 <w:rFonts w:ascii="Calibri" w:eastAsia="Times New Roman" w:hAnsi="Calibri" w:cs="Calibri"/>
-                <w:color w:val="000000"/>
-                <w:kern w:val="0"/>
-                <w:sz w:val="28"/>
-                <w:szCs w:val="28"/>
-                <w14:ligatures w14:val="none"/>
-              </w:rPr>
-            </w:pPr>
-            <w:r>
-              <w:rPr>
-                <w:rFonts w:ascii="Calibri" w:eastAsia="Times New Roman" w:hAnsi="Calibri" w:cs="Calibri"/>
-                <w:color w:val="000000"/>
-                <w:kern w:val="0"/>
-                <w:sz w:val="28"/>
-                <w:szCs w:val="28"/>
-                <w14:ligatures w14:val="none"/>
-              </w:rPr>
-              <w:t> </w:t>
+                <w:i/>
+                <w:iCs/>
+                <w:color w:val="000000"/>
+                <w:kern w:val="0"/>
+                <w:sz w:val="28"/>
+                <w:szCs w:val="28"/>
+                <w14:ligatures w14:val="none"/>
+              </w:rPr>
+            </w:pPr>
+            <w:r>
+              <w:rPr>
+                <w:rFonts w:ascii="Calibri" w:eastAsia="Times New Roman" w:hAnsi="Calibri" w:cs="Calibri"/>
+                <w:i/>
+                <w:iCs/>
+                <w:color w:val="000000"/>
+                <w:kern w:val="0"/>
+                <w:sz w:val="28"/>
+                <w:szCs w:val="28"/>
+                <w14:ligatures w14:val="none"/>
+              </w:rPr>
+              <w:t>59</w:t>
             </w:r>
           </w:p>
         </w:tc>
@@ -4200,46 +4652,83 @@
         </w:tc>
         <w:tc>
           <w:tcPr>
-            <w:tcW w:w="2722" w:type="dxa"/>
-            <w:tcBorders>
-              <w:top w:val="nil"/>
-              <w:left w:val="nil"/>
-              <w:bottom w:val="single" w:sz="8" w:space="0" w:color="auto"/>
-              <w:right w:val="single" w:sz="8" w:space="0" w:color="auto"/>
-            </w:tcBorders>
-            <w:shd w:val="clear" w:color="auto" w:fill="auto"/>
-            <w:noWrap/>
-            <w:vAlign w:val="center"/>
-            <w:hideMark/>
-          </w:tcPr>
-          <w:p>
-            <w:pPr>
-              <w:spacing w:after="0" w:line="240" w:lineRule="auto"/>
-              <w:rPr>
-                <w:rFonts w:ascii="Calibri" w:eastAsia="Times New Roman" w:hAnsi="Calibri" w:cs="Calibri"/>
-                <w:color w:val="000000"/>
-                <w:kern w:val="0"/>
-                <w:sz w:val="28"/>
-                <w:szCs w:val="28"/>
-                <w14:ligatures w14:val="none"/>
-              </w:rPr>
-            </w:pPr>
-            <w:r>
-              <w:rPr>
-                <w:rFonts w:ascii="Calibri" w:eastAsia="Times New Roman" w:hAnsi="Calibri" w:cs="Calibri"/>
-                <w:color w:val="000000"/>
-                <w:kern w:val="0"/>
-                <w:sz w:val="28"/>
-                <w:szCs w:val="28"/>
-                <w14:ligatures w14:val="none"/>
-              </w:rPr>
-              <w:t>str() or repr()</w:t>
-            </w:r>
-          </w:p>
-        </w:tc>
-        <w:tc>
-          <w:tcPr>
-            <w:tcW w:w="2749" w:type="dxa"/>
+            <w:tcW w:w="2590" w:type="dxa"/>
+            <w:tcBorders>
+              <w:top w:val="nil"/>
+              <w:left w:val="nil"/>
+              <w:bottom w:val="single" w:sz="8" w:space="0" w:color="auto"/>
+              <w:right w:val="single" w:sz="8" w:space="0" w:color="auto"/>
+            </w:tcBorders>
+            <w:shd w:val="clear" w:color="auto" w:fill="auto"/>
+            <w:noWrap/>
+            <w:vAlign w:val="center"/>
+            <w:hideMark/>
+          </w:tcPr>
+          <w:p>
+            <w:pPr>
+              <w:spacing w:after="0" w:line="240" w:lineRule="auto"/>
+              <w:rPr>
+                <w:rFonts w:ascii="Calibri" w:eastAsia="Times New Roman" w:hAnsi="Calibri" w:cs="Calibri"/>
+                <w:color w:val="000000"/>
+                <w:kern w:val="0"/>
+                <w:sz w:val="28"/>
+                <w:szCs w:val="28"/>
+                <w14:ligatures w14:val="none"/>
+              </w:rPr>
+            </w:pPr>
+            <w:proofErr w:type="gramStart"/>
+            <w:r>
+              <w:rPr>
+                <w:rFonts w:ascii="Calibri" w:eastAsia="Times New Roman" w:hAnsi="Calibri" w:cs="Calibri"/>
+                <w:color w:val="000000"/>
+                <w:kern w:val="0"/>
+                <w:sz w:val="28"/>
+                <w:szCs w:val="28"/>
+                <w14:ligatures w14:val="none"/>
+              </w:rPr>
+              <w:t>str(</w:t>
+            </w:r>
+            <w:proofErr w:type="gramEnd"/>
+            <w:r>
+              <w:rPr>
+                <w:rFonts w:ascii="Calibri" w:eastAsia="Times New Roman" w:hAnsi="Calibri" w:cs="Calibri"/>
+                <w:color w:val="000000"/>
+                <w:kern w:val="0"/>
+                <w:sz w:val="28"/>
+                <w:szCs w:val="28"/>
+                <w14:ligatures w14:val="none"/>
+              </w:rPr>
+              <w:t xml:space="preserve">) or </w:t>
+            </w:r>
+            <w:proofErr w:type="spellStart"/>
+            <w:r>
+              <w:rPr>
+                <w:rFonts w:ascii="Calibri" w:eastAsia="Times New Roman" w:hAnsi="Calibri" w:cs="Calibri"/>
+                <w:color w:val="000000"/>
+                <w:kern w:val="0"/>
+                <w:sz w:val="28"/>
+                <w:szCs w:val="28"/>
+                <w14:ligatures w14:val="none"/>
+              </w:rPr>
+              <w:t>repr</w:t>
+            </w:r>
+            <w:proofErr w:type="spellEnd"/>
+            <w:r>
+              <w:rPr>
+                <w:rFonts w:ascii="Calibri" w:eastAsia="Times New Roman" w:hAnsi="Calibri" w:cs="Calibri"/>
+                <w:color w:val="000000"/>
+                <w:kern w:val="0"/>
+                <w:sz w:val="28"/>
+                <w:szCs w:val="28"/>
+                <w14:ligatures w14:val="none"/>
+              </w:rPr>
+              <w:t>()</w:t>
+            </w:r>
+          </w:p>
+        </w:tc>
+        <w:tc>
+          <w:tcPr>
+            <w:tcW w:w="2460" w:type="dxa"/>
             <w:tcBorders>
               <w:top w:val="nil"/>
               <w:left w:val="nil"/>
@@ -4283,7 +4772,7 @@
         </w:tc>
         <w:tc>
           <w:tcPr>
-            <w:tcW w:w="1490" w:type="dxa"/>
+            <w:tcW w:w="1941" w:type="dxa"/>
             <w:tcBorders>
               <w:top w:val="nil"/>
               <w:left w:val="nil"/>
@@ -4341,13 +4830,28 @@
               <w:jc w:val="center"/>
               <w:rPr>
                 <w:rFonts w:ascii="Calibri" w:eastAsia="Times New Roman" w:hAnsi="Calibri" w:cs="Calibri"/>
-                <w:color w:val="000000"/>
-                <w:kern w:val="0"/>
-                <w:sz w:val="28"/>
-                <w:szCs w:val="28"/>
-                <w14:ligatures w14:val="none"/>
-              </w:rPr>
-            </w:pPr>
+                <w:i/>
+                <w:iCs/>
+                <w:color w:val="000000"/>
+                <w:kern w:val="0"/>
+                <w:sz w:val="28"/>
+                <w:szCs w:val="28"/>
+                <w14:ligatures w14:val="none"/>
+              </w:rPr>
+            </w:pPr>
+            <w:r>
+              <w:rPr>
+                <w:rFonts w:ascii="Calibri" w:eastAsia="Times New Roman" w:hAnsi="Calibri" w:cs="Calibri"/>
+                <w:i/>
+                <w:iCs/>
+                <w:color w:val="000000"/>
+                <w:kern w:val="0"/>
+                <w:sz w:val="28"/>
+                <w:szCs w:val="28"/>
+                <w14:ligatures w14:val="none"/>
+              </w:rPr>
+              <w:t>20</w:t>
+            </w:r>
           </w:p>
         </w:tc>
         <w:tc>
@@ -4376,6 +4880,17 @@
                 <w14:ligatures w14:val="none"/>
               </w:rPr>
             </w:pPr>
+            <w:r>
+              <w:rPr>
+                <w:rFonts w:ascii="Calibri" w:eastAsia="Times New Roman" w:hAnsi="Calibri" w:cs="Calibri"/>
+                <w:color w:val="000000"/>
+                <w:kern w:val="0"/>
+                <w:sz w:val="28"/>
+                <w:szCs w:val="28"/>
+                <w14:ligatures w14:val="none"/>
+              </w:rPr>
+              <w:t>Used by main.py on line 114</w:t>
+            </w:r>
           </w:p>
         </w:tc>
       </w:tr>
@@ -4424,7 +4939,7 @@
         </w:tc>
         <w:tc>
           <w:tcPr>
-            <w:tcW w:w="2722" w:type="dxa"/>
+            <w:tcW w:w="2590" w:type="dxa"/>
             <w:tcBorders>
               <w:top w:val="nil"/>
               <w:left w:val="nil"/>
@@ -4463,7 +4978,7 @@
         </w:tc>
         <w:tc>
           <w:tcPr>
-            <w:tcW w:w="2749" w:type="dxa"/>
+            <w:tcW w:w="2460" w:type="dxa"/>
             <w:tcBorders>
               <w:top w:val="nil"/>
               <w:left w:val="nil"/>
@@ -4507,7 +5022,7 @@
         </w:tc>
         <w:tc>
           <w:tcPr>
-            <w:tcW w:w="1490" w:type="dxa"/>
+            <w:tcW w:w="1941" w:type="dxa"/>
             <w:tcBorders>
               <w:top w:val="nil"/>
               <w:left w:val="nil"/>
@@ -4565,13 +5080,28 @@
               <w:jc w:val="center"/>
               <w:rPr>
                 <w:rFonts w:ascii="Calibri" w:eastAsia="Times New Roman" w:hAnsi="Calibri" w:cs="Calibri"/>
-                <w:color w:val="000000"/>
-                <w:kern w:val="0"/>
-                <w:sz w:val="28"/>
-                <w:szCs w:val="28"/>
-                <w14:ligatures w14:val="none"/>
-              </w:rPr>
-            </w:pPr>
+                <w:i/>
+                <w:iCs/>
+                <w:color w:val="000000"/>
+                <w:kern w:val="0"/>
+                <w:sz w:val="28"/>
+                <w:szCs w:val="28"/>
+                <w14:ligatures w14:val="none"/>
+              </w:rPr>
+            </w:pPr>
+            <w:r>
+              <w:rPr>
+                <w:rFonts w:ascii="Calibri" w:eastAsia="Times New Roman" w:hAnsi="Calibri" w:cs="Calibri"/>
+                <w:i/>
+                <w:iCs/>
+                <w:color w:val="000000"/>
+                <w:kern w:val="0"/>
+                <w:sz w:val="28"/>
+                <w:szCs w:val="28"/>
+                <w14:ligatures w14:val="none"/>
+              </w:rPr>
+              <w:t>18</w:t>
+            </w:r>
           </w:p>
         </w:tc>
         <w:tc>
@@ -4609,7 +5139,18 @@
                 <w:szCs w:val="28"/>
                 <w14:ligatures w14:val="none"/>
               </w:rPr>
-              <w:t>Used to determine if game was won or not</w:t>
+              <w:t xml:space="preserve">Used </w:t>
+            </w:r>
+            <w:r>
+              <w:rPr>
+                <w:rFonts w:ascii="Calibri" w:eastAsia="Times New Roman" w:hAnsi="Calibri" w:cs="Calibri"/>
+                <w:color w:val="000000"/>
+                <w:kern w:val="0"/>
+                <w:sz w:val="28"/>
+                <w:szCs w:val="28"/>
+                <w14:ligatures w14:val="none"/>
+              </w:rPr>
+              <w:t>by main.py on line 113</w:t>
             </w:r>
             <w:r>
               <w:rPr>
@@ -4631,7 +5172,7 @@
         </w:trPr>
         <w:tc>
           <w:tcPr>
-            <w:tcW w:w="3002" w:type="dxa"/>
+            <w:tcW w:w="2870" w:type="dxa"/>
             <w:gridSpan w:val="2"/>
             <w:tcBorders>
               <w:top w:val="single" w:sz="8" w:space="0" w:color="auto"/>
@@ -4682,85 +5223,87 @@
         </w:tc>
         <w:tc>
           <w:tcPr>
-            <w:tcW w:w="2749" w:type="dxa"/>
-            <w:tcBorders>
-              <w:top w:val="nil"/>
-              <w:left w:val="nil"/>
-              <w:bottom w:val="single" w:sz="8" w:space="0" w:color="auto"/>
-              <w:right w:val="single" w:sz="8" w:space="0" w:color="auto"/>
-            </w:tcBorders>
-            <w:shd w:val="clear" w:color="auto" w:fill="auto"/>
-            <w:noWrap/>
-            <w:vAlign w:val="center"/>
-            <w:hideMark/>
-          </w:tcPr>
-          <w:p>
-            <w:pPr>
-              <w:spacing w:after="0" w:line="240" w:lineRule="auto"/>
-              <w:jc w:val="center"/>
-              <w:rPr>
-                <w:rFonts w:ascii="Calibri" w:eastAsia="Times New Roman" w:hAnsi="Calibri" w:cs="Calibri"/>
-                <w:i/>
-                <w:iCs/>
-                <w:color w:val="000000"/>
-                <w:kern w:val="0"/>
-                <w:sz w:val="28"/>
-                <w:szCs w:val="28"/>
-                <w14:ligatures w14:val="none"/>
-              </w:rPr>
-            </w:pPr>
-            <w:r>
-              <w:rPr>
-                <w:rFonts w:ascii="Calibri" w:eastAsia="Times New Roman" w:hAnsi="Calibri" w:cs="Calibri"/>
-                <w:i/>
-                <w:iCs/>
-                <w:color w:val="000000"/>
-                <w:kern w:val="0"/>
-                <w:sz w:val="28"/>
-                <w:szCs w:val="28"/>
-                <w14:ligatures w14:val="none"/>
-              </w:rPr>
-              <w:t> </w:t>
-            </w:r>
-          </w:p>
-        </w:tc>
-        <w:tc>
-          <w:tcPr>
-            <w:tcW w:w="1490" w:type="dxa"/>
-            <w:tcBorders>
-              <w:top w:val="nil"/>
-              <w:left w:val="nil"/>
-              <w:bottom w:val="single" w:sz="8" w:space="0" w:color="auto"/>
-              <w:right w:val="single" w:sz="8" w:space="0" w:color="auto"/>
-            </w:tcBorders>
-            <w:shd w:val="clear" w:color="auto" w:fill="auto"/>
-            <w:noWrap/>
-            <w:vAlign w:val="center"/>
-            <w:hideMark/>
-          </w:tcPr>
-          <w:p>
-            <w:pPr>
-              <w:spacing w:after="0" w:line="240" w:lineRule="auto"/>
-              <w:jc w:val="center"/>
-              <w:rPr>
-                <w:rFonts w:ascii="Calibri" w:eastAsia="Times New Roman" w:hAnsi="Calibri" w:cs="Calibri"/>
-                <w:color w:val="000000"/>
-                <w:kern w:val="0"/>
-                <w:sz w:val="28"/>
-                <w:szCs w:val="28"/>
-                <w14:ligatures w14:val="none"/>
-              </w:rPr>
-            </w:pPr>
-            <w:r>
-              <w:rPr>
-                <w:rFonts w:ascii="Calibri" w:eastAsia="Times New Roman" w:hAnsi="Calibri" w:cs="Calibri"/>
-                <w:color w:val="000000"/>
-                <w:kern w:val="0"/>
-                <w:sz w:val="28"/>
-                <w:szCs w:val="28"/>
-                <w14:ligatures w14:val="none"/>
-              </w:rPr>
-              <w:t> </w:t>
+            <w:tcW w:w="2460" w:type="dxa"/>
+            <w:tcBorders>
+              <w:top w:val="nil"/>
+              <w:left w:val="nil"/>
+              <w:bottom w:val="single" w:sz="8" w:space="0" w:color="auto"/>
+              <w:right w:val="single" w:sz="8" w:space="0" w:color="auto"/>
+            </w:tcBorders>
+            <w:shd w:val="clear" w:color="auto" w:fill="auto"/>
+            <w:noWrap/>
+            <w:vAlign w:val="center"/>
+            <w:hideMark/>
+          </w:tcPr>
+          <w:p>
+            <w:pPr>
+              <w:spacing w:after="0" w:line="240" w:lineRule="auto"/>
+              <w:jc w:val="center"/>
+              <w:rPr>
+                <w:rFonts w:ascii="Calibri" w:eastAsia="Times New Roman" w:hAnsi="Calibri" w:cs="Calibri"/>
+                <w:i/>
+                <w:iCs/>
+                <w:color w:val="000000"/>
+                <w:kern w:val="0"/>
+                <w:sz w:val="28"/>
+                <w:szCs w:val="28"/>
+                <w14:ligatures w14:val="none"/>
+              </w:rPr>
+            </w:pPr>
+            <w:proofErr w:type="spellStart"/>
+            <w:r>
+              <w:rPr>
+                <w:rFonts w:ascii="Calibri" w:eastAsia="Times New Roman" w:hAnsi="Calibri" w:cs="Calibri"/>
+                <w:i/>
+                <w:iCs/>
+                <w:color w:val="000000"/>
+                <w:kern w:val="0"/>
+                <w:sz w:val="28"/>
+                <w:szCs w:val="28"/>
+                <w14:ligatures w14:val="none"/>
+              </w:rPr>
+              <w:t>test_validate</w:t>
+            </w:r>
+            <w:proofErr w:type="spellEnd"/>
+          </w:p>
+        </w:tc>
+        <w:tc>
+          <w:tcPr>
+            <w:tcW w:w="1941" w:type="dxa"/>
+            <w:tcBorders>
+              <w:top w:val="nil"/>
+              <w:left w:val="nil"/>
+              <w:bottom w:val="single" w:sz="8" w:space="0" w:color="auto"/>
+              <w:right w:val="single" w:sz="8" w:space="0" w:color="auto"/>
+            </w:tcBorders>
+            <w:shd w:val="clear" w:color="auto" w:fill="auto"/>
+            <w:noWrap/>
+            <w:vAlign w:val="center"/>
+            <w:hideMark/>
+          </w:tcPr>
+          <w:p>
+            <w:pPr>
+              <w:spacing w:after="0" w:line="240" w:lineRule="auto"/>
+              <w:jc w:val="center"/>
+              <w:rPr>
+                <w:rFonts w:ascii="Calibri" w:eastAsia="Times New Roman" w:hAnsi="Calibri" w:cs="Calibri"/>
+                <w:color w:val="000000"/>
+                <w:kern w:val="0"/>
+                <w:sz w:val="28"/>
+                <w:szCs w:val="28"/>
+                <w14:ligatures w14:val="none"/>
+              </w:rPr>
+            </w:pPr>
+            <w:r>
+              <w:rPr>
+                <w:rFonts w:ascii="Calibri" w:eastAsia="Times New Roman" w:hAnsi="Calibri" w:cs="Calibri"/>
+                <w:color w:val="000000"/>
+                <w:kern w:val="0"/>
+                <w:sz w:val="28"/>
+                <w:szCs w:val="28"/>
+                <w14:ligatures w14:val="none"/>
+              </w:rPr>
+              <w:t>test_game.py</w:t>
             </w:r>
           </w:p>
         </w:tc>
@@ -4784,23 +5327,27 @@
               <w:jc w:val="center"/>
               <w:rPr>
                 <w:rFonts w:ascii="Calibri" w:eastAsia="Times New Roman" w:hAnsi="Calibri" w:cs="Calibri"/>
-                <w:color w:val="000000"/>
-                <w:kern w:val="0"/>
-                <w:sz w:val="28"/>
-                <w:szCs w:val="28"/>
-                <w14:ligatures w14:val="none"/>
-              </w:rPr>
-            </w:pPr>
-            <w:r>
-              <w:rPr>
-                <w:rFonts w:ascii="Calibri" w:eastAsia="Times New Roman" w:hAnsi="Calibri" w:cs="Calibri"/>
-                <w:color w:val="000000"/>
-                <w:kern w:val="0"/>
-                <w:sz w:val="28"/>
-                <w:szCs w:val="28"/>
-                <w14:ligatures w14:val="none"/>
-              </w:rPr>
-              <w:t> </w:t>
+                <w:i/>
+                <w:iCs/>
+                <w:color w:val="000000"/>
+                <w:kern w:val="0"/>
+                <w:sz w:val="28"/>
+                <w:szCs w:val="28"/>
+                <w14:ligatures w14:val="none"/>
+              </w:rPr>
+            </w:pPr>
+            <w:r>
+              <w:rPr>
+                <w:rFonts w:ascii="Calibri" w:eastAsia="Times New Roman" w:hAnsi="Calibri" w:cs="Calibri"/>
+                <w:i/>
+                <w:iCs/>
+                <w:color w:val="000000"/>
+                <w:kern w:val="0"/>
+                <w:sz w:val="28"/>
+                <w:szCs w:val="28"/>
+                <w14:ligatures w14:val="none"/>
+              </w:rPr>
+              <w:t>14</w:t>
             </w:r>
           </w:p>
         </w:tc>
@@ -4839,7 +5386,7 @@
         </w:trPr>
         <w:tc>
           <w:tcPr>
-            <w:tcW w:w="3002" w:type="dxa"/>
+            <w:tcW w:w="2870" w:type="dxa"/>
             <w:gridSpan w:val="2"/>
             <w:tcBorders>
               <w:top w:val="single" w:sz="8" w:space="0" w:color="auto"/>
@@ -4890,85 +5437,87 @@
         </w:tc>
         <w:tc>
           <w:tcPr>
-            <w:tcW w:w="2749" w:type="dxa"/>
-            <w:tcBorders>
-              <w:top w:val="nil"/>
-              <w:left w:val="nil"/>
-              <w:bottom w:val="single" w:sz="8" w:space="0" w:color="auto"/>
-              <w:right w:val="single" w:sz="8" w:space="0" w:color="auto"/>
-            </w:tcBorders>
-            <w:shd w:val="clear" w:color="auto" w:fill="auto"/>
-            <w:noWrap/>
-            <w:vAlign w:val="center"/>
-            <w:hideMark/>
-          </w:tcPr>
-          <w:p>
-            <w:pPr>
-              <w:spacing w:after="0" w:line="240" w:lineRule="auto"/>
-              <w:jc w:val="center"/>
-              <w:rPr>
-                <w:rFonts w:ascii="Calibri" w:eastAsia="Times New Roman" w:hAnsi="Calibri" w:cs="Calibri"/>
-                <w:i/>
-                <w:iCs/>
-                <w:color w:val="000000"/>
-                <w:kern w:val="0"/>
-                <w:sz w:val="28"/>
-                <w:szCs w:val="28"/>
-                <w14:ligatures w14:val="none"/>
-              </w:rPr>
-            </w:pPr>
-            <w:r>
-              <w:rPr>
-                <w:rFonts w:ascii="Calibri" w:eastAsia="Times New Roman" w:hAnsi="Calibri" w:cs="Calibri"/>
-                <w:i/>
-                <w:iCs/>
-                <w:color w:val="000000"/>
-                <w:kern w:val="0"/>
-                <w:sz w:val="28"/>
-                <w:szCs w:val="28"/>
-                <w14:ligatures w14:val="none"/>
-              </w:rPr>
-              <w:t> </w:t>
-            </w:r>
-          </w:p>
-        </w:tc>
-        <w:tc>
-          <w:tcPr>
-            <w:tcW w:w="1490" w:type="dxa"/>
-            <w:tcBorders>
-              <w:top w:val="nil"/>
-              <w:left w:val="nil"/>
-              <w:bottom w:val="single" w:sz="8" w:space="0" w:color="auto"/>
-              <w:right w:val="single" w:sz="8" w:space="0" w:color="auto"/>
-            </w:tcBorders>
-            <w:shd w:val="clear" w:color="auto" w:fill="auto"/>
-            <w:noWrap/>
-            <w:vAlign w:val="center"/>
-            <w:hideMark/>
-          </w:tcPr>
-          <w:p>
-            <w:pPr>
-              <w:spacing w:after="0" w:line="240" w:lineRule="auto"/>
-              <w:jc w:val="center"/>
-              <w:rPr>
-                <w:rFonts w:ascii="Calibri" w:eastAsia="Times New Roman" w:hAnsi="Calibri" w:cs="Calibri"/>
-                <w:color w:val="000000"/>
-                <w:kern w:val="0"/>
-                <w:sz w:val="28"/>
-                <w:szCs w:val="28"/>
-                <w14:ligatures w14:val="none"/>
-              </w:rPr>
-            </w:pPr>
-            <w:r>
-              <w:rPr>
-                <w:rFonts w:ascii="Calibri" w:eastAsia="Times New Roman" w:hAnsi="Calibri" w:cs="Calibri"/>
-                <w:color w:val="000000"/>
-                <w:kern w:val="0"/>
-                <w:sz w:val="28"/>
-                <w:szCs w:val="28"/>
-                <w14:ligatures w14:val="none"/>
-              </w:rPr>
-              <w:t> </w:t>
+            <w:tcW w:w="2460" w:type="dxa"/>
+            <w:tcBorders>
+              <w:top w:val="nil"/>
+              <w:left w:val="nil"/>
+              <w:bottom w:val="single" w:sz="8" w:space="0" w:color="auto"/>
+              <w:right w:val="single" w:sz="8" w:space="0" w:color="auto"/>
+            </w:tcBorders>
+            <w:shd w:val="clear" w:color="auto" w:fill="auto"/>
+            <w:noWrap/>
+            <w:vAlign w:val="center"/>
+            <w:hideMark/>
+          </w:tcPr>
+          <w:p>
+            <w:pPr>
+              <w:spacing w:after="0" w:line="240" w:lineRule="auto"/>
+              <w:jc w:val="center"/>
+              <w:rPr>
+                <w:rFonts w:ascii="Calibri" w:eastAsia="Times New Roman" w:hAnsi="Calibri" w:cs="Calibri"/>
+                <w:i/>
+                <w:iCs/>
+                <w:color w:val="000000"/>
+                <w:kern w:val="0"/>
+                <w:sz w:val="28"/>
+                <w:szCs w:val="28"/>
+                <w14:ligatures w14:val="none"/>
+              </w:rPr>
+            </w:pPr>
+            <w:proofErr w:type="spellStart"/>
+            <w:r>
+              <w:rPr>
+                <w:rFonts w:ascii="Calibri" w:eastAsia="Times New Roman" w:hAnsi="Calibri" w:cs="Calibri"/>
+                <w:i/>
+                <w:iCs/>
+                <w:color w:val="000000"/>
+                <w:kern w:val="0"/>
+                <w:sz w:val="28"/>
+                <w:szCs w:val="28"/>
+                <w14:ligatures w14:val="none"/>
+              </w:rPr>
+              <w:t>test_evaluate</w:t>
+            </w:r>
+            <w:proofErr w:type="spellEnd"/>
+          </w:p>
+        </w:tc>
+        <w:tc>
+          <w:tcPr>
+            <w:tcW w:w="1941" w:type="dxa"/>
+            <w:tcBorders>
+              <w:top w:val="nil"/>
+              <w:left w:val="nil"/>
+              <w:bottom w:val="single" w:sz="8" w:space="0" w:color="auto"/>
+              <w:right w:val="single" w:sz="8" w:space="0" w:color="auto"/>
+            </w:tcBorders>
+            <w:shd w:val="clear" w:color="auto" w:fill="auto"/>
+            <w:noWrap/>
+            <w:vAlign w:val="center"/>
+            <w:hideMark/>
+          </w:tcPr>
+          <w:p>
+            <w:pPr>
+              <w:spacing w:after="0" w:line="240" w:lineRule="auto"/>
+              <w:jc w:val="center"/>
+              <w:rPr>
+                <w:rFonts w:ascii="Calibri" w:eastAsia="Times New Roman" w:hAnsi="Calibri" w:cs="Calibri"/>
+                <w:color w:val="000000"/>
+                <w:kern w:val="0"/>
+                <w:sz w:val="28"/>
+                <w:szCs w:val="28"/>
+                <w14:ligatures w14:val="none"/>
+              </w:rPr>
+            </w:pPr>
+            <w:r>
+              <w:rPr>
+                <w:rFonts w:ascii="Calibri" w:eastAsia="Times New Roman" w:hAnsi="Calibri" w:cs="Calibri"/>
+                <w:color w:val="000000"/>
+                <w:kern w:val="0"/>
+                <w:sz w:val="28"/>
+                <w:szCs w:val="28"/>
+                <w14:ligatures w14:val="none"/>
+              </w:rPr>
+              <w:t>test_game.py</w:t>
             </w:r>
           </w:p>
         </w:tc>
@@ -4992,23 +5541,27 @@
               <w:jc w:val="center"/>
               <w:rPr>
                 <w:rFonts w:ascii="Calibri" w:eastAsia="Times New Roman" w:hAnsi="Calibri" w:cs="Calibri"/>
-                <w:color w:val="000000"/>
-                <w:kern w:val="0"/>
-                <w:sz w:val="28"/>
-                <w:szCs w:val="28"/>
-                <w14:ligatures w14:val="none"/>
-              </w:rPr>
-            </w:pPr>
-            <w:r>
-              <w:rPr>
-                <w:rFonts w:ascii="Calibri" w:eastAsia="Times New Roman" w:hAnsi="Calibri" w:cs="Calibri"/>
-                <w:color w:val="000000"/>
-                <w:kern w:val="0"/>
-                <w:sz w:val="28"/>
-                <w:szCs w:val="28"/>
-                <w14:ligatures w14:val="none"/>
-              </w:rPr>
-              <w:t> </w:t>
+                <w:i/>
+                <w:iCs/>
+                <w:color w:val="000000"/>
+                <w:kern w:val="0"/>
+                <w:sz w:val="28"/>
+                <w:szCs w:val="28"/>
+                <w14:ligatures w14:val="none"/>
+              </w:rPr>
+            </w:pPr>
+            <w:r>
+              <w:rPr>
+                <w:rFonts w:ascii="Calibri" w:eastAsia="Times New Roman" w:hAnsi="Calibri" w:cs="Calibri"/>
+                <w:i/>
+                <w:iCs/>
+                <w:color w:val="000000"/>
+                <w:kern w:val="0"/>
+                <w:sz w:val="28"/>
+                <w:szCs w:val="28"/>
+                <w14:ligatures w14:val="none"/>
+              </w:rPr>
+              <w:t>36</w:t>
             </w:r>
           </w:p>
         </w:tc>

</xml_diff>